<commit_message>
LATE HOTFIXES: To be or not to be :thinking:
</commit_message>
<xml_diff>
--- a/CheatSheet/OS_CheatSheet_FullVersion.docx
+++ b/CheatSheet/OS_CheatSheet_FullVersion.docx
@@ -1,6 +1,6 @@
 
 <file path=word/document.xml><?xml version="1.0" encoding="utf-8"?>
-<w:document xmlns:wpc="http://schemas.microsoft.com/office/word/2010/wordprocessingCanvas" xmlns:cx="http://schemas.microsoft.com/office/drawing/2014/chartex" xmlns:cx1="http://schemas.microsoft.com/office/drawing/2015/9/8/chartex" xmlns:cx2="http://schemas.microsoft.com/office/drawing/2015/10/21/chartex" xmlns:cx3="http://schemas.microsoft.com/office/drawing/2016/5/9/chartex" xmlns:cx4="http://schemas.microsoft.com/office/drawing/2016/5/10/chartex" xmlns:cx5="http://schemas.microsoft.com/office/drawing/2016/5/11/chartex" xmlns:cx6="http://schemas.microsoft.com/office/drawing/2016/5/12/chartex" xmlns:cx7="http://schemas.microsoft.com/office/drawing/2016/5/13/chartex" xmlns:cx8="http://schemas.microsoft.com/office/drawing/2016/5/14/chartex" xmlns:mc="http://schemas.openxmlformats.org/markup-compatibility/2006" xmlns:aink="http://schemas.microsoft.com/office/drawing/2016/ink" xmlns:am3d="http://schemas.microsoft.com/office/drawing/2017/model3d" xmlns:o="urn:schemas-microsoft-com:office:office" xmlns:oel="http://schemas.microsoft.com/office/2019/extlst" xmlns:r="http://schemas.openxmlformats.org/officeDocument/2006/relationships" xmlns:m="http://schemas.openxmlformats.org/officeDocument/2006/math" xmlns:v="urn:schemas-microsoft-com:vml" xmlns:wp14="http://schemas.microsoft.com/office/word/2010/wordprocessingDrawing" xmlns:wp="http://schemas.openxmlformats.org/drawingml/2006/wordprocessingDrawing" xmlns:w10="urn:schemas-microsoft-com:office:word" xmlns:w="http://schemas.openxmlformats.org/wordprocessingml/2006/main" xmlns:w14="http://schemas.microsoft.com/office/word/2010/wordml" xmlns:w15="http://schemas.microsoft.com/office/word/2012/wordml" xmlns:w16cex="http://schemas.microsoft.com/office/word/2018/wordml/cex" xmlns:w16cid="http://schemas.microsoft.com/office/word/2016/wordml/cid" xmlns:w16="http://schemas.microsoft.com/office/word/2018/wordml" xmlns:w16du="http://schemas.microsoft.com/office/word/2023/wordml/word16du" xmlns:w16sdtdh="http://schemas.microsoft.com/office/word/2020/wordml/sdtdatahash" xmlns:w16se="http://schemas.microsoft.com/office/word/2015/wordml/symex" xmlns:wpg="http://schemas.microsoft.com/office/word/2010/wordprocessingGroup" xmlns:wpi="http://schemas.microsoft.com/office/word/2010/wordprocessingInk" xmlns:wne="http://schemas.microsoft.com/office/word/2006/wordml" xmlns:wps="http://schemas.microsoft.com/office/word/2010/wordprocessingShape" mc:Ignorable="w14 w15 w16se w16cid w16 w16cex w16sdtdh wp14">
+<w:document xmlns:wpc="http://schemas.microsoft.com/office/word/2010/wordprocessingCanvas" xmlns:cx="http://schemas.microsoft.com/office/drawing/2014/chartex" xmlns:cx1="http://schemas.microsoft.com/office/drawing/2015/9/8/chartex" xmlns:cx2="http://schemas.microsoft.com/office/drawing/2015/10/21/chartex" xmlns:cx3="http://schemas.microsoft.com/office/drawing/2016/5/9/chartex" xmlns:cx4="http://schemas.microsoft.com/office/drawing/2016/5/10/chartex" xmlns:cx5="http://schemas.microsoft.com/office/drawing/2016/5/11/chartex" xmlns:cx6="http://schemas.microsoft.com/office/drawing/2016/5/12/chartex" xmlns:cx7="http://schemas.microsoft.com/office/drawing/2016/5/13/chartex" xmlns:cx8="http://schemas.microsoft.com/office/drawing/2016/5/14/chartex" xmlns:mc="http://schemas.openxmlformats.org/markup-compatibility/2006" xmlns:aink="http://schemas.microsoft.com/office/drawing/2016/ink" xmlns:am3d="http://schemas.microsoft.com/office/drawing/2017/model3d" xmlns:o="urn:schemas-microsoft-com:office:office" xmlns:oel="http://schemas.microsoft.com/office/2019/extlst" xmlns:r="http://schemas.openxmlformats.org/officeDocument/2006/relationships" xmlns:m="http://schemas.openxmlformats.org/officeDocument/2006/math" xmlns:v="urn:schemas-microsoft-com:vml" xmlns:wp14="http://schemas.microsoft.com/office/word/2010/wordprocessingDrawing" xmlns:wp="http://schemas.openxmlformats.org/drawingml/2006/wordprocessingDrawing" xmlns:w10="urn:schemas-microsoft-com:office:word" xmlns:w="http://schemas.openxmlformats.org/wordprocessingml/2006/main" xmlns:w14="http://schemas.microsoft.com/office/word/2010/wordml" xmlns:w15="http://schemas.microsoft.com/office/word/2012/wordml" xmlns:w16cex="http://schemas.microsoft.com/office/word/2018/wordml/cex" xmlns:w16cid="http://schemas.microsoft.com/office/word/2016/wordml/cid" xmlns:w16="http://schemas.microsoft.com/office/word/2018/wordml" xmlns:w16sdtdh="http://schemas.microsoft.com/office/word/2020/wordml/sdtdatahash" xmlns:w16se="http://schemas.microsoft.com/office/word/2015/wordml/symex" xmlns:wpg="http://schemas.microsoft.com/office/word/2010/wordprocessingGroup" xmlns:wpi="http://schemas.microsoft.com/office/word/2010/wordprocessingInk" xmlns:wne="http://schemas.microsoft.com/office/word/2006/wordml" xmlns:wps="http://schemas.microsoft.com/office/word/2010/wordprocessingShape" mc:Ignorable="w14 w15 w16se w16cid w16 w16cex w16sdtdh wp14">
   <w:body>
     <w:tbl>
       <w:tblPr>
@@ -8425,16 +8425,14 @@
                 <w:lang w:val="en-GB"/>
               </w:rPr>
             </w:pPr>
-            <w:proofErr w:type="spellStart"/>
-            <w:r>
-              <w:rPr>
-                <w:sz w:val="14"/>
-                <w:szCs w:val="14"/>
-                <w:lang w:val="en-GB"/>
-              </w:rPr>
-              <w:t>pwd</w:t>
-            </w:r>
-            <w:proofErr w:type="spellEnd"/>
+            <w:r>
+              <w:rPr>
+                <w:sz w:val="14"/>
+                <w:szCs w:val="14"/>
+                <w:lang w:val="en-GB"/>
+              </w:rPr>
+              <w:t>find &lt;path&gt; &lt;options&gt;</w:t>
+            </w:r>
           </w:p>
         </w:tc>
         <w:tc>
@@ -8459,7 +8457,43 @@
                 <w:szCs w:val="14"/>
                 <w:lang w:val="en-GB"/>
               </w:rPr>
-              <w:t>Display the current working directory.</w:t>
+              <w:t>Look recursively for files. Options:</w:t>
+            </w:r>
+          </w:p>
+          <w:p>
+            <w:pPr>
+              <w:cnfStyle w:val="000000100000" w:firstRow="0" w:lastRow="0" w:firstColumn="0" w:lastColumn="0" w:oddVBand="0" w:evenVBand="0" w:oddHBand="1" w:evenHBand="0" w:firstRowFirstColumn="0" w:firstRowLastColumn="0" w:lastRowFirstColumn="0" w:lastRowLastColumn="0"/>
+              <w:rPr>
+                <w:sz w:val="14"/>
+                <w:szCs w:val="14"/>
+                <w:lang w:val="en-GB"/>
+              </w:rPr>
+            </w:pPr>
+            <w:r>
+              <w:rPr>
+                <w:sz w:val="14"/>
+                <w:szCs w:val="14"/>
+                <w:lang w:val="en-GB"/>
+              </w:rPr>
+              <w:t>-name “pattern”: look for file names</w:t>
+            </w:r>
+          </w:p>
+          <w:p>
+            <w:pPr>
+              <w:cnfStyle w:val="000000100000" w:firstRow="0" w:lastRow="0" w:firstColumn="0" w:lastColumn="0" w:oddVBand="0" w:evenVBand="0" w:oddHBand="1" w:evenHBand="0" w:firstRowFirstColumn="0" w:firstRowLastColumn="0" w:lastRowFirstColumn="0" w:lastRowLastColumn="0"/>
+              <w:rPr>
+                <w:sz w:val="14"/>
+                <w:szCs w:val="14"/>
+                <w:lang w:val="en-GB"/>
+              </w:rPr>
+            </w:pPr>
+            <w:r>
+              <w:rPr>
+                <w:sz w:val="14"/>
+                <w:szCs w:val="14"/>
+                <w:lang w:val="en-GB"/>
+              </w:rPr>
+              <w:t>-type X: f = regular file, d = directory</w:t>
             </w:r>
           </w:p>
         </w:tc>
@@ -8484,14 +8518,16 @@
                 <w:lang w:val="en-GB"/>
               </w:rPr>
             </w:pPr>
-            <w:r>
-              <w:rPr>
-                <w:sz w:val="14"/>
-                <w:szCs w:val="14"/>
-                <w:lang w:val="en-GB"/>
-              </w:rPr>
-              <w:t>cd &lt;directory&gt;</w:t>
-            </w:r>
+            <w:proofErr w:type="spellStart"/>
+            <w:r>
+              <w:rPr>
+                <w:sz w:val="14"/>
+                <w:szCs w:val="14"/>
+                <w:lang w:val="en-GB"/>
+              </w:rPr>
+              <w:t>pwd</w:t>
+            </w:r>
+            <w:proofErr w:type="spellEnd"/>
           </w:p>
         </w:tc>
         <w:tc>
@@ -8516,143 +8552,7 @@
                 <w:szCs w:val="14"/>
                 <w:lang w:val="en-GB"/>
               </w:rPr>
-              <w:t>Change the current working directory. &lt;directory&gt;:</w:t>
-            </w:r>
-          </w:p>
-          <w:p>
-            <w:pPr>
-              <w:cnfStyle w:val="000000000000" w:firstRow="0" w:lastRow="0" w:firstColumn="0" w:lastColumn="0" w:oddVBand="0" w:evenVBand="0" w:oddHBand="0" w:evenHBand="0" w:firstRowFirstColumn="0" w:firstRowLastColumn="0" w:lastRowFirstColumn="0" w:lastRowLastColumn="0"/>
-              <w:rPr>
-                <w:sz w:val="14"/>
-                <w:szCs w:val="14"/>
-                <w:lang w:val="en-GB"/>
-              </w:rPr>
-            </w:pPr>
-            <w:r>
-              <w:rPr>
-                <w:sz w:val="14"/>
-                <w:szCs w:val="14"/>
-                <w:lang w:val="en-GB"/>
-              </w:rPr>
-              <w:t>‘/path</w:t>
-            </w:r>
-            <w:proofErr w:type="gramStart"/>
-            <w:r>
-              <w:rPr>
-                <w:sz w:val="14"/>
-                <w:szCs w:val="14"/>
-                <w:lang w:val="en-GB"/>
-              </w:rPr>
-              <w:t>’ :</w:t>
-            </w:r>
-            <w:proofErr w:type="gramEnd"/>
-            <w:r>
-              <w:rPr>
-                <w:sz w:val="14"/>
-                <w:szCs w:val="14"/>
-                <w:lang w:val="en-GB"/>
-              </w:rPr>
-              <w:t xml:space="preserve"> changes directory to path</w:t>
-            </w:r>
-          </w:p>
-          <w:p>
-            <w:pPr>
-              <w:cnfStyle w:val="000000000000" w:firstRow="0" w:lastRow="0" w:firstColumn="0" w:lastColumn="0" w:oddVBand="0" w:evenVBand="0" w:oddHBand="0" w:evenHBand="0" w:firstRowFirstColumn="0" w:firstRowLastColumn="0" w:lastRowFirstColumn="0" w:lastRowLastColumn="0"/>
-              <w:rPr>
-                <w:sz w:val="14"/>
-                <w:szCs w:val="14"/>
-                <w:lang w:val="en-GB"/>
-              </w:rPr>
-            </w:pPr>
-            <w:proofErr w:type="gramStart"/>
-            <w:r>
-              <w:rPr>
-                <w:sz w:val="14"/>
-                <w:szCs w:val="14"/>
-                <w:lang w:val="en-GB"/>
-              </w:rPr>
-              <w:t>‘..’ :</w:t>
-            </w:r>
-            <w:proofErr w:type="gramEnd"/>
-            <w:r>
-              <w:rPr>
-                <w:sz w:val="14"/>
-                <w:szCs w:val="14"/>
-                <w:lang w:val="en-GB"/>
-              </w:rPr>
-              <w:t xml:space="preserve"> changes to parent directory of the current one</w:t>
-            </w:r>
-          </w:p>
-          <w:p>
-            <w:pPr>
-              <w:cnfStyle w:val="000000000000" w:firstRow="0" w:lastRow="0" w:firstColumn="0" w:lastColumn="0" w:oddVBand="0" w:evenVBand="0" w:oddHBand="0" w:evenHBand="0" w:firstRowFirstColumn="0" w:firstRowLastColumn="0" w:lastRowFirstColumn="0" w:lastRowLastColumn="0"/>
-              <w:rPr>
-                <w:sz w:val="14"/>
-                <w:szCs w:val="14"/>
-                <w:lang w:val="en-GB"/>
-              </w:rPr>
-            </w:pPr>
-            <w:r>
-              <w:rPr>
-                <w:sz w:val="14"/>
-                <w:szCs w:val="14"/>
-                <w:lang w:val="en-GB"/>
-              </w:rPr>
-              <w:t>‘~username</w:t>
-            </w:r>
-            <w:proofErr w:type="gramStart"/>
-            <w:r>
-              <w:rPr>
-                <w:sz w:val="14"/>
-                <w:szCs w:val="14"/>
-                <w:lang w:val="en-GB"/>
-              </w:rPr>
-              <w:t>’ :</w:t>
-            </w:r>
-            <w:proofErr w:type="gramEnd"/>
-            <w:r>
-              <w:rPr>
-                <w:sz w:val="14"/>
-                <w:szCs w:val="14"/>
-                <w:lang w:val="en-GB"/>
-              </w:rPr>
-              <w:t xml:space="preserve"> changes to home directory for username</w:t>
-            </w:r>
-          </w:p>
-          <w:p>
-            <w:pPr>
-              <w:cnfStyle w:val="000000000000" w:firstRow="0" w:lastRow="0" w:firstColumn="0" w:lastColumn="0" w:oddVBand="0" w:evenVBand="0" w:oddHBand="0" w:evenHBand="0" w:firstRowFirstColumn="0" w:firstRowLastColumn="0" w:lastRowFirstColumn="0" w:lastRowLastColumn="0"/>
-              <w:rPr>
-                <w:sz w:val="14"/>
-                <w:szCs w:val="14"/>
-                <w:lang w:val="en-GB"/>
-              </w:rPr>
-            </w:pPr>
-            <w:r>
-              <w:rPr>
-                <w:sz w:val="14"/>
-                <w:szCs w:val="14"/>
-                <w:lang w:val="en-GB"/>
-              </w:rPr>
-              <w:t>‘-</w:t>
-            </w:r>
-            <w:proofErr w:type="gramStart"/>
-            <w:r>
-              <w:rPr>
-                <w:sz w:val="14"/>
-                <w:szCs w:val="14"/>
-                <w:lang w:val="en-GB"/>
-              </w:rPr>
-              <w:t>’ :</w:t>
-            </w:r>
-            <w:proofErr w:type="gramEnd"/>
-            <w:r>
-              <w:rPr>
-                <w:sz w:val="14"/>
-                <w:szCs w:val="14"/>
-                <w:lang w:val="en-GB"/>
-              </w:rPr>
-              <w:t xml:space="preserve"> changes to previous working directory used</w:t>
+              <w:t>Display the current working directory.</w:t>
             </w:r>
           </w:p>
         </w:tc>
@@ -8678,23 +8578,13 @@
                 <w:lang w:val="en-GB"/>
               </w:rPr>
             </w:pPr>
-            <w:proofErr w:type="spellStart"/>
-            <w:r>
-              <w:rPr>
-                <w:sz w:val="14"/>
-                <w:szCs w:val="14"/>
-                <w:lang w:val="en-GB"/>
-              </w:rPr>
-              <w:t>mkdir</w:t>
-            </w:r>
-            <w:proofErr w:type="spellEnd"/>
-            <w:r>
-              <w:rPr>
-                <w:sz w:val="14"/>
-                <w:szCs w:val="14"/>
-                <w:lang w:val="en-GB"/>
-              </w:rPr>
-              <w:t xml:space="preserve"> &lt;directory&gt;</w:t>
+            <w:r>
+              <w:rPr>
+                <w:sz w:val="14"/>
+                <w:szCs w:val="14"/>
+                <w:lang w:val="en-GB"/>
+              </w:rPr>
+              <w:t>cd &lt;directory&gt;</w:t>
             </w:r>
           </w:p>
         </w:tc>
@@ -8720,7 +8610,7 @@
                 <w:szCs w:val="14"/>
                 <w:lang w:val="en-GB"/>
               </w:rPr>
-              <w:t>Creates new directory. &lt;directory&gt; can be:</w:t>
+              <w:t>Change the current working directory. &lt;directory&gt;:</w:t>
             </w:r>
           </w:p>
           <w:p>
@@ -8738,7 +8628,7 @@
                 <w:szCs w:val="14"/>
                 <w:lang w:val="en-GB"/>
               </w:rPr>
-              <w:t>‘d1</w:t>
+              <w:t>‘/path</w:t>
             </w:r>
             <w:proofErr w:type="gramStart"/>
             <w:r>
@@ -8756,7 +8646,7 @@
                 <w:szCs w:val="14"/>
                 <w:lang w:val="en-GB"/>
               </w:rPr>
-              <w:t xml:space="preserve"> creates new directory  called d1</w:t>
+              <w:t xml:space="preserve"> changes directory to path</w:t>
             </w:r>
           </w:p>
           <w:p>
@@ -8768,14 +8658,6 @@
                 <w:lang w:val="en-GB"/>
               </w:rPr>
             </w:pPr>
-            <w:r>
-              <w:rPr>
-                <w:sz w:val="14"/>
-                <w:szCs w:val="14"/>
-                <w:lang w:val="en-GB"/>
-              </w:rPr>
-              <w:t>‘d1’ ‘d2’ ‘d3</w:t>
-            </w:r>
             <w:proofErr w:type="gramStart"/>
             <w:r>
               <w:rPr>
@@ -8783,6 +8665,42 @@
                 <w:szCs w:val="14"/>
                 <w:lang w:val="en-GB"/>
               </w:rPr>
+              <w:t>‘..’ :</w:t>
+            </w:r>
+            <w:proofErr w:type="gramEnd"/>
+            <w:r>
+              <w:rPr>
+                <w:sz w:val="14"/>
+                <w:szCs w:val="14"/>
+                <w:lang w:val="en-GB"/>
+              </w:rPr>
+              <w:t xml:space="preserve"> changes to parent directory of the current one</w:t>
+            </w:r>
+          </w:p>
+          <w:p>
+            <w:pPr>
+              <w:cnfStyle w:val="000000100000" w:firstRow="0" w:lastRow="0" w:firstColumn="0" w:lastColumn="0" w:oddVBand="0" w:evenVBand="0" w:oddHBand="1" w:evenHBand="0" w:firstRowFirstColumn="0" w:firstRowLastColumn="0" w:lastRowFirstColumn="0" w:lastRowLastColumn="0"/>
+              <w:rPr>
+                <w:sz w:val="14"/>
+                <w:szCs w:val="14"/>
+                <w:lang w:val="en-GB"/>
+              </w:rPr>
+            </w:pPr>
+            <w:r>
+              <w:rPr>
+                <w:sz w:val="14"/>
+                <w:szCs w:val="14"/>
+                <w:lang w:val="en-GB"/>
+              </w:rPr>
+              <w:t>‘~username</w:t>
+            </w:r>
+            <w:proofErr w:type="gramStart"/>
+            <w:r>
+              <w:rPr>
+                <w:sz w:val="14"/>
+                <w:szCs w:val="14"/>
+                <w:lang w:val="en-GB"/>
+              </w:rPr>
               <w:t>’ :</w:t>
             </w:r>
             <w:proofErr w:type="gramEnd"/>
@@ -8792,7 +8710,7 @@
                 <w:szCs w:val="14"/>
                 <w:lang w:val="en-GB"/>
               </w:rPr>
-              <w:t xml:space="preserve"> creates more directories in the current one</w:t>
+              <w:t xml:space="preserve"> changes to home directory for username</w:t>
             </w:r>
           </w:p>
           <w:p>
@@ -8810,7 +8728,7 @@
                 <w:szCs w:val="14"/>
                 <w:lang w:val="en-GB"/>
               </w:rPr>
-              <w:t>-p ‘d1/d2</w:t>
+              <w:t>‘-</w:t>
             </w:r>
             <w:proofErr w:type="gramStart"/>
             <w:r>
@@ -8828,7 +8746,7 @@
                 <w:szCs w:val="14"/>
                 <w:lang w:val="en-GB"/>
               </w:rPr>
-              <w:t xml:space="preserve"> creates d1 and another directory d2 as d1’s child </w:t>
+              <w:t xml:space="preserve"> changes to previous working directory used</w:t>
             </w:r>
           </w:p>
         </w:tc>
@@ -8860,7 +8778,7 @@
                 <w:szCs w:val="14"/>
                 <w:lang w:val="en-GB"/>
               </w:rPr>
-              <w:t>rmdir</w:t>
+              <w:t>mkdir</w:t>
             </w:r>
             <w:proofErr w:type="spellEnd"/>
             <w:r>
@@ -8895,25 +8813,115 @@
                 <w:szCs w:val="14"/>
                 <w:lang w:val="en-GB"/>
               </w:rPr>
-              <w:t xml:space="preserve">Works the same as </w:t>
-            </w:r>
-            <w:proofErr w:type="spellStart"/>
-            <w:r>
-              <w:rPr>
-                <w:sz w:val="14"/>
-                <w:szCs w:val="14"/>
-                <w:lang w:val="en-GB"/>
-              </w:rPr>
-              <w:t>mkdir</w:t>
-            </w:r>
-            <w:proofErr w:type="spellEnd"/>
-            <w:r>
-              <w:rPr>
-                <w:sz w:val="14"/>
-                <w:szCs w:val="14"/>
-                <w:lang w:val="en-GB"/>
-              </w:rPr>
-              <w:t>, but it deletes the directory if it is empty.</w:t>
+              <w:t>Creates new directory. &lt;directory&gt; can be:</w:t>
+            </w:r>
+          </w:p>
+          <w:p>
+            <w:pPr>
+              <w:cnfStyle w:val="000000000000" w:firstRow="0" w:lastRow="0" w:firstColumn="0" w:lastColumn="0" w:oddVBand="0" w:evenVBand="0" w:oddHBand="0" w:evenHBand="0" w:firstRowFirstColumn="0" w:firstRowLastColumn="0" w:lastRowFirstColumn="0" w:lastRowLastColumn="0"/>
+              <w:rPr>
+                <w:sz w:val="14"/>
+                <w:szCs w:val="14"/>
+                <w:lang w:val="en-GB"/>
+              </w:rPr>
+            </w:pPr>
+            <w:r>
+              <w:rPr>
+                <w:sz w:val="14"/>
+                <w:szCs w:val="14"/>
+                <w:lang w:val="en-GB"/>
+              </w:rPr>
+              <w:t>‘d1</w:t>
+            </w:r>
+            <w:proofErr w:type="gramStart"/>
+            <w:r>
+              <w:rPr>
+                <w:sz w:val="14"/>
+                <w:szCs w:val="14"/>
+                <w:lang w:val="en-GB"/>
+              </w:rPr>
+              <w:t>’ :</w:t>
+            </w:r>
+            <w:proofErr w:type="gramEnd"/>
+            <w:r>
+              <w:rPr>
+                <w:sz w:val="14"/>
+                <w:szCs w:val="14"/>
+                <w:lang w:val="en-GB"/>
+              </w:rPr>
+              <w:t xml:space="preserve"> creates new directory  called d1</w:t>
+            </w:r>
+          </w:p>
+          <w:p>
+            <w:pPr>
+              <w:cnfStyle w:val="000000000000" w:firstRow="0" w:lastRow="0" w:firstColumn="0" w:lastColumn="0" w:oddVBand="0" w:evenVBand="0" w:oddHBand="0" w:evenHBand="0" w:firstRowFirstColumn="0" w:firstRowLastColumn="0" w:lastRowFirstColumn="0" w:lastRowLastColumn="0"/>
+              <w:rPr>
+                <w:sz w:val="14"/>
+                <w:szCs w:val="14"/>
+                <w:lang w:val="en-GB"/>
+              </w:rPr>
+            </w:pPr>
+            <w:r>
+              <w:rPr>
+                <w:sz w:val="14"/>
+                <w:szCs w:val="14"/>
+                <w:lang w:val="en-GB"/>
+              </w:rPr>
+              <w:t>‘d1’ ‘d2’ ‘d3</w:t>
+            </w:r>
+            <w:proofErr w:type="gramStart"/>
+            <w:r>
+              <w:rPr>
+                <w:sz w:val="14"/>
+                <w:szCs w:val="14"/>
+                <w:lang w:val="en-GB"/>
+              </w:rPr>
+              <w:t>’ :</w:t>
+            </w:r>
+            <w:proofErr w:type="gramEnd"/>
+            <w:r>
+              <w:rPr>
+                <w:sz w:val="14"/>
+                <w:szCs w:val="14"/>
+                <w:lang w:val="en-GB"/>
+              </w:rPr>
+              <w:t xml:space="preserve"> creates more directories in the current one</w:t>
+            </w:r>
+          </w:p>
+          <w:p>
+            <w:pPr>
+              <w:cnfStyle w:val="000000000000" w:firstRow="0" w:lastRow="0" w:firstColumn="0" w:lastColumn="0" w:oddVBand="0" w:evenVBand="0" w:oddHBand="0" w:evenHBand="0" w:firstRowFirstColumn="0" w:firstRowLastColumn="0" w:lastRowFirstColumn="0" w:lastRowLastColumn="0"/>
+              <w:rPr>
+                <w:sz w:val="14"/>
+                <w:szCs w:val="14"/>
+                <w:lang w:val="en-GB"/>
+              </w:rPr>
+            </w:pPr>
+            <w:r>
+              <w:rPr>
+                <w:sz w:val="14"/>
+                <w:szCs w:val="14"/>
+                <w:lang w:val="en-GB"/>
+              </w:rPr>
+              <w:t>-p ‘d1/d2</w:t>
+            </w:r>
+            <w:proofErr w:type="gramStart"/>
+            <w:r>
+              <w:rPr>
+                <w:sz w:val="14"/>
+                <w:szCs w:val="14"/>
+                <w:lang w:val="en-GB"/>
+              </w:rPr>
+              <w:t>’ :</w:t>
+            </w:r>
+            <w:proofErr w:type="gramEnd"/>
+            <w:r>
+              <w:rPr>
+                <w:sz w:val="14"/>
+                <w:szCs w:val="14"/>
+                <w:lang w:val="en-GB"/>
+              </w:rPr>
+              <w:t xml:space="preserve"> creates d1 and another directory d2 as d1’s child </w:t>
             </w:r>
           </w:p>
         </w:tc>
@@ -8939,13 +8947,23 @@
                 <w:lang w:val="en-GB"/>
               </w:rPr>
             </w:pPr>
-            <w:r>
-              <w:rPr>
-                <w:sz w:val="14"/>
-                <w:szCs w:val="14"/>
-                <w:lang w:val="en-GB"/>
-              </w:rPr>
-              <w:t>cat &lt;file&gt;</w:t>
+            <w:proofErr w:type="spellStart"/>
+            <w:r>
+              <w:rPr>
+                <w:sz w:val="14"/>
+                <w:szCs w:val="14"/>
+                <w:lang w:val="en-GB"/>
+              </w:rPr>
+              <w:t>rmdir</w:t>
+            </w:r>
+            <w:proofErr w:type="spellEnd"/>
+            <w:r>
+              <w:rPr>
+                <w:sz w:val="14"/>
+                <w:szCs w:val="14"/>
+                <w:lang w:val="en-GB"/>
+              </w:rPr>
+              <w:t xml:space="preserve"> &lt;directory&gt;</w:t>
             </w:r>
           </w:p>
         </w:tc>
@@ -8971,115 +8989,25 @@
                 <w:szCs w:val="14"/>
                 <w:lang w:val="en-GB"/>
               </w:rPr>
-              <w:t>Display the contents of the file on the terminal. &lt;file&gt;:</w:t>
-            </w:r>
-          </w:p>
-          <w:p>
-            <w:pPr>
-              <w:cnfStyle w:val="000000100000" w:firstRow="0" w:lastRow="0" w:firstColumn="0" w:lastColumn="0" w:oddVBand="0" w:evenVBand="0" w:oddHBand="1" w:evenHBand="0" w:firstRowFirstColumn="0" w:firstRowLastColumn="0" w:lastRowFirstColumn="0" w:lastRowLastColumn="0"/>
-              <w:rPr>
-                <w:sz w:val="14"/>
-                <w:szCs w:val="14"/>
-                <w:lang w:val="en-GB"/>
-              </w:rPr>
-            </w:pPr>
-            <w:r>
-              <w:rPr>
-                <w:sz w:val="14"/>
-                <w:szCs w:val="14"/>
-                <w:lang w:val="en-GB"/>
-              </w:rPr>
-              <w:t>‘file.txt</w:t>
-            </w:r>
-            <w:proofErr w:type="gramStart"/>
-            <w:r>
-              <w:rPr>
-                <w:sz w:val="14"/>
-                <w:szCs w:val="14"/>
-                <w:lang w:val="en-GB"/>
-              </w:rPr>
-              <w:t>’ :</w:t>
-            </w:r>
-            <w:proofErr w:type="gramEnd"/>
-            <w:r>
-              <w:rPr>
-                <w:sz w:val="14"/>
-                <w:szCs w:val="14"/>
-                <w:lang w:val="en-GB"/>
-              </w:rPr>
-              <w:t xml:space="preserve"> displays file.txt</w:t>
-            </w:r>
-          </w:p>
-          <w:p>
-            <w:pPr>
-              <w:cnfStyle w:val="000000100000" w:firstRow="0" w:lastRow="0" w:firstColumn="0" w:lastColumn="0" w:oddVBand="0" w:evenVBand="0" w:oddHBand="1" w:evenHBand="0" w:firstRowFirstColumn="0" w:firstRowLastColumn="0" w:lastRowFirstColumn="0" w:lastRowLastColumn="0"/>
-              <w:rPr>
-                <w:sz w:val="14"/>
-                <w:szCs w:val="14"/>
-                <w:lang w:val="en-GB"/>
-              </w:rPr>
-            </w:pPr>
-            <w:r>
-              <w:rPr>
-                <w:sz w:val="14"/>
-                <w:szCs w:val="14"/>
-                <w:lang w:val="en-GB"/>
-              </w:rPr>
-              <w:t>‘f1.txt’ ‘f2.txt</w:t>
-            </w:r>
-            <w:proofErr w:type="gramStart"/>
-            <w:r>
-              <w:rPr>
-                <w:sz w:val="14"/>
-                <w:szCs w:val="14"/>
-                <w:lang w:val="en-GB"/>
-              </w:rPr>
-              <w:t>’ :</w:t>
-            </w:r>
-            <w:proofErr w:type="gramEnd"/>
-            <w:r>
-              <w:rPr>
-                <w:sz w:val="14"/>
-                <w:szCs w:val="14"/>
-                <w:lang w:val="en-GB"/>
-              </w:rPr>
-              <w:t xml:space="preserve"> displays files consecutively</w:t>
-            </w:r>
-          </w:p>
-          <w:p>
-            <w:pPr>
-              <w:cnfStyle w:val="000000100000" w:firstRow="0" w:lastRow="0" w:firstColumn="0" w:lastColumn="0" w:oddVBand="0" w:evenVBand="0" w:oddHBand="1" w:evenHBand="0" w:firstRowFirstColumn="0" w:firstRowLastColumn="0" w:lastRowFirstColumn="0" w:lastRowLastColumn="0"/>
-              <w:rPr>
-                <w:sz w:val="14"/>
-                <w:szCs w:val="14"/>
-                <w:lang w:val="en-GB"/>
-              </w:rPr>
-            </w:pPr>
-            <w:r>
-              <w:rPr>
-                <w:sz w:val="14"/>
-                <w:szCs w:val="14"/>
-                <w:lang w:val="en-GB"/>
-              </w:rPr>
-              <w:t>-n ‘file.txt</w:t>
-            </w:r>
-            <w:proofErr w:type="gramStart"/>
-            <w:r>
-              <w:rPr>
-                <w:sz w:val="14"/>
-                <w:szCs w:val="14"/>
-                <w:lang w:val="en-GB"/>
-              </w:rPr>
-              <w:t>’ :</w:t>
-            </w:r>
-            <w:proofErr w:type="gramEnd"/>
-            <w:r>
-              <w:rPr>
-                <w:sz w:val="14"/>
-                <w:szCs w:val="14"/>
-                <w:lang w:val="en-GB"/>
-              </w:rPr>
-              <w:t xml:space="preserve"> displays file.txt with numbered lines</w:t>
+              <w:t xml:space="preserve">Works the same as </w:t>
+            </w:r>
+            <w:proofErr w:type="spellStart"/>
+            <w:r>
+              <w:rPr>
+                <w:sz w:val="14"/>
+                <w:szCs w:val="14"/>
+                <w:lang w:val="en-GB"/>
+              </w:rPr>
+              <w:t>mkdir</w:t>
+            </w:r>
+            <w:proofErr w:type="spellEnd"/>
+            <w:r>
+              <w:rPr>
+                <w:sz w:val="14"/>
+                <w:szCs w:val="14"/>
+                <w:lang w:val="en-GB"/>
+              </w:rPr>
+              <w:t>, but it deletes the directory if it is empty.</w:t>
             </w:r>
           </w:p>
         </w:tc>
@@ -9110,18 +9038,8 @@
                 <w:szCs w:val="14"/>
                 <w:lang w:val="en-GB"/>
               </w:rPr>
-              <w:t xml:space="preserve">more, less, od, </w:t>
-            </w:r>
-            <w:proofErr w:type="spellStart"/>
-            <w:r>
-              <w:rPr>
-                <w:sz w:val="14"/>
-                <w:szCs w:val="14"/>
-                <w:lang w:val="en-GB"/>
-              </w:rPr>
-              <w:t>hexdump</w:t>
-            </w:r>
-            <w:proofErr w:type="spellEnd"/>
+              <w:t>cat &lt;file&gt;</w:t>
+            </w:r>
           </w:p>
         </w:tc>
         <w:tc>
@@ -9146,25 +9064,115 @@
                 <w:szCs w:val="14"/>
                 <w:lang w:val="en-GB"/>
               </w:rPr>
-              <w:t xml:space="preserve">More and less are both text viewers, od gives octal output and </w:t>
-            </w:r>
-            <w:proofErr w:type="spellStart"/>
-            <w:r>
-              <w:rPr>
-                <w:sz w:val="14"/>
-                <w:szCs w:val="14"/>
-                <w:lang w:val="en-GB"/>
-              </w:rPr>
-              <w:t>hexdump</w:t>
-            </w:r>
-            <w:proofErr w:type="spellEnd"/>
-            <w:r>
-              <w:rPr>
-                <w:sz w:val="14"/>
-                <w:szCs w:val="14"/>
-                <w:lang w:val="en-GB"/>
-              </w:rPr>
-              <w:t xml:space="preserve"> hexadecimal.</w:t>
+              <w:t>Display the contents of the file on the terminal. &lt;file&gt;:</w:t>
+            </w:r>
+          </w:p>
+          <w:p>
+            <w:pPr>
+              <w:cnfStyle w:val="000000000000" w:firstRow="0" w:lastRow="0" w:firstColumn="0" w:lastColumn="0" w:oddVBand="0" w:evenVBand="0" w:oddHBand="0" w:evenHBand="0" w:firstRowFirstColumn="0" w:firstRowLastColumn="0" w:lastRowFirstColumn="0" w:lastRowLastColumn="0"/>
+              <w:rPr>
+                <w:sz w:val="14"/>
+                <w:szCs w:val="14"/>
+                <w:lang w:val="en-GB"/>
+              </w:rPr>
+            </w:pPr>
+            <w:r>
+              <w:rPr>
+                <w:sz w:val="14"/>
+                <w:szCs w:val="14"/>
+                <w:lang w:val="en-GB"/>
+              </w:rPr>
+              <w:t>‘file.txt</w:t>
+            </w:r>
+            <w:proofErr w:type="gramStart"/>
+            <w:r>
+              <w:rPr>
+                <w:sz w:val="14"/>
+                <w:szCs w:val="14"/>
+                <w:lang w:val="en-GB"/>
+              </w:rPr>
+              <w:t>’ :</w:t>
+            </w:r>
+            <w:proofErr w:type="gramEnd"/>
+            <w:r>
+              <w:rPr>
+                <w:sz w:val="14"/>
+                <w:szCs w:val="14"/>
+                <w:lang w:val="en-GB"/>
+              </w:rPr>
+              <w:t xml:space="preserve"> displays file.txt</w:t>
+            </w:r>
+          </w:p>
+          <w:p>
+            <w:pPr>
+              <w:cnfStyle w:val="000000000000" w:firstRow="0" w:lastRow="0" w:firstColumn="0" w:lastColumn="0" w:oddVBand="0" w:evenVBand="0" w:oddHBand="0" w:evenHBand="0" w:firstRowFirstColumn="0" w:firstRowLastColumn="0" w:lastRowFirstColumn="0" w:lastRowLastColumn="0"/>
+              <w:rPr>
+                <w:sz w:val="14"/>
+                <w:szCs w:val="14"/>
+                <w:lang w:val="en-GB"/>
+              </w:rPr>
+            </w:pPr>
+            <w:r>
+              <w:rPr>
+                <w:sz w:val="14"/>
+                <w:szCs w:val="14"/>
+                <w:lang w:val="en-GB"/>
+              </w:rPr>
+              <w:t>‘f1.txt’ ‘f2.txt</w:t>
+            </w:r>
+            <w:proofErr w:type="gramStart"/>
+            <w:r>
+              <w:rPr>
+                <w:sz w:val="14"/>
+                <w:szCs w:val="14"/>
+                <w:lang w:val="en-GB"/>
+              </w:rPr>
+              <w:t>’ :</w:t>
+            </w:r>
+            <w:proofErr w:type="gramEnd"/>
+            <w:r>
+              <w:rPr>
+                <w:sz w:val="14"/>
+                <w:szCs w:val="14"/>
+                <w:lang w:val="en-GB"/>
+              </w:rPr>
+              <w:t xml:space="preserve"> displays files consecutively</w:t>
+            </w:r>
+          </w:p>
+          <w:p>
+            <w:pPr>
+              <w:cnfStyle w:val="000000000000" w:firstRow="0" w:lastRow="0" w:firstColumn="0" w:lastColumn="0" w:oddVBand="0" w:evenVBand="0" w:oddHBand="0" w:evenHBand="0" w:firstRowFirstColumn="0" w:firstRowLastColumn="0" w:lastRowFirstColumn="0" w:lastRowLastColumn="0"/>
+              <w:rPr>
+                <w:sz w:val="14"/>
+                <w:szCs w:val="14"/>
+                <w:lang w:val="en-GB"/>
+              </w:rPr>
+            </w:pPr>
+            <w:r>
+              <w:rPr>
+                <w:sz w:val="14"/>
+                <w:szCs w:val="14"/>
+                <w:lang w:val="en-GB"/>
+              </w:rPr>
+              <w:t>-n ‘file.txt</w:t>
+            </w:r>
+            <w:proofErr w:type="gramStart"/>
+            <w:r>
+              <w:rPr>
+                <w:sz w:val="14"/>
+                <w:szCs w:val="14"/>
+                <w:lang w:val="en-GB"/>
+              </w:rPr>
+              <w:t>’ :</w:t>
+            </w:r>
+            <w:proofErr w:type="gramEnd"/>
+            <w:r>
+              <w:rPr>
+                <w:sz w:val="14"/>
+                <w:szCs w:val="14"/>
+                <w:lang w:val="en-GB"/>
+              </w:rPr>
+              <w:t xml:space="preserve"> displays file.txt with numbered lines</w:t>
             </w:r>
           </w:p>
         </w:tc>
@@ -9196,8 +9204,18 @@
                 <w:szCs w:val="14"/>
                 <w:lang w:val="en-GB"/>
               </w:rPr>
-              <w:t>vi, vim, emacs, nano</w:t>
-            </w:r>
+              <w:t xml:space="preserve">more, less, od, </w:t>
+            </w:r>
+            <w:proofErr w:type="spellStart"/>
+            <w:r>
+              <w:rPr>
+                <w:sz w:val="14"/>
+                <w:szCs w:val="14"/>
+                <w:lang w:val="en-GB"/>
+              </w:rPr>
+              <w:t>hexdump</w:t>
+            </w:r>
+            <w:proofErr w:type="spellEnd"/>
           </w:p>
         </w:tc>
         <w:tc>
@@ -9222,25 +9240,25 @@
                 <w:szCs w:val="14"/>
                 <w:lang w:val="en-GB"/>
               </w:rPr>
-              <w:t xml:space="preserve">File editors. Use ‘man </w:t>
-            </w:r>
-            <w:proofErr w:type="spellStart"/>
-            <w:r>
-              <w:rPr>
-                <w:sz w:val="14"/>
-                <w:szCs w:val="14"/>
-                <w:lang w:val="en-GB"/>
-              </w:rPr>
-              <w:t>file_editor</w:t>
-            </w:r>
-            <w:proofErr w:type="spellEnd"/>
-            <w:r>
-              <w:rPr>
-                <w:sz w:val="14"/>
-                <w:szCs w:val="14"/>
-                <w:lang w:val="en-GB"/>
-              </w:rPr>
-              <w:t>’ to learn how to use them.</w:t>
+              <w:t xml:space="preserve">More and less are both text viewers, od gives octal output and </w:t>
+            </w:r>
+            <w:proofErr w:type="spellStart"/>
+            <w:r>
+              <w:rPr>
+                <w:sz w:val="14"/>
+                <w:szCs w:val="14"/>
+                <w:lang w:val="en-GB"/>
+              </w:rPr>
+              <w:t>hexdump</w:t>
+            </w:r>
+            <w:proofErr w:type="spellEnd"/>
+            <w:r>
+              <w:rPr>
+                <w:sz w:val="14"/>
+                <w:szCs w:val="14"/>
+                <w:lang w:val="en-GB"/>
+              </w:rPr>
+              <w:t xml:space="preserve"> hexadecimal.</w:t>
             </w:r>
           </w:p>
         </w:tc>
@@ -9271,7 +9289,7 @@
                 <w:szCs w:val="14"/>
                 <w:lang w:val="en-GB"/>
               </w:rPr>
-              <w:t>cp &lt;source&gt; &lt;destination&gt;</w:t>
+              <w:t>vi, vim, emacs, nano</w:t>
             </w:r>
           </w:p>
         </w:tc>
@@ -9297,79 +9315,25 @@
                 <w:szCs w:val="14"/>
                 <w:lang w:val="en-GB"/>
               </w:rPr>
-              <w:t>Copy files or directories from source to destination.</w:t>
-            </w:r>
-          </w:p>
-          <w:p>
-            <w:pPr>
-              <w:cnfStyle w:val="000000000000" w:firstRow="0" w:lastRow="0" w:firstColumn="0" w:lastColumn="0" w:oddVBand="0" w:evenVBand="0" w:oddHBand="0" w:evenHBand="0" w:firstRowFirstColumn="0" w:firstRowLastColumn="0" w:lastRowFirstColumn="0" w:lastRowLastColumn="0"/>
-              <w:rPr>
-                <w:sz w:val="14"/>
-                <w:szCs w:val="14"/>
-                <w:lang w:val="en-GB"/>
-              </w:rPr>
-            </w:pPr>
-            <w:r>
-              <w:rPr>
-                <w:sz w:val="14"/>
-                <w:szCs w:val="14"/>
-                <w:lang w:val="en-GB"/>
-              </w:rPr>
-              <w:t>cp file /</w:t>
-            </w:r>
-            <w:proofErr w:type="gramStart"/>
-            <w:r>
-              <w:rPr>
-                <w:sz w:val="14"/>
-                <w:szCs w:val="14"/>
-                <w:lang w:val="en-GB"/>
-              </w:rPr>
-              <w:t>path :</w:t>
-            </w:r>
-            <w:proofErr w:type="gramEnd"/>
-            <w:r>
-              <w:rPr>
-                <w:sz w:val="14"/>
-                <w:szCs w:val="14"/>
-                <w:lang w:val="en-GB"/>
-              </w:rPr>
-              <w:t xml:space="preserve"> copy file to path</w:t>
-            </w:r>
-          </w:p>
-          <w:p>
-            <w:pPr>
-              <w:cnfStyle w:val="000000000000" w:firstRow="0" w:lastRow="0" w:firstColumn="0" w:lastColumn="0" w:oddVBand="0" w:evenVBand="0" w:oddHBand="0" w:evenHBand="0" w:firstRowFirstColumn="0" w:firstRowLastColumn="0" w:lastRowFirstColumn="0" w:lastRowLastColumn="0"/>
-              <w:rPr>
-                <w:sz w:val="14"/>
-                <w:szCs w:val="14"/>
-                <w:lang w:val="en-GB"/>
-              </w:rPr>
-            </w:pPr>
-            <w:r>
-              <w:rPr>
-                <w:sz w:val="14"/>
-                <w:szCs w:val="14"/>
-                <w:lang w:val="en-GB"/>
-              </w:rPr>
-              <w:t>cp –r directory /</w:t>
-            </w:r>
-            <w:proofErr w:type="gramStart"/>
-            <w:r>
-              <w:rPr>
-                <w:sz w:val="14"/>
-                <w:szCs w:val="14"/>
-                <w:lang w:val="en-GB"/>
-              </w:rPr>
-              <w:t>path :</w:t>
-            </w:r>
-            <w:proofErr w:type="gramEnd"/>
-            <w:r>
-              <w:rPr>
-                <w:sz w:val="14"/>
-                <w:szCs w:val="14"/>
-                <w:lang w:val="en-GB"/>
-              </w:rPr>
-              <w:t xml:space="preserve"> copy directory with all its contents to path</w:t>
+              <w:t xml:space="preserve">File editors. Use ‘man </w:t>
+            </w:r>
+            <w:proofErr w:type="spellStart"/>
+            <w:r>
+              <w:rPr>
+                <w:sz w:val="14"/>
+                <w:szCs w:val="14"/>
+                <w:lang w:val="en-GB"/>
+              </w:rPr>
+              <w:t>file_editor</w:t>
+            </w:r>
+            <w:proofErr w:type="spellEnd"/>
+            <w:r>
+              <w:rPr>
+                <w:sz w:val="14"/>
+                <w:szCs w:val="14"/>
+                <w:lang w:val="en-GB"/>
+              </w:rPr>
+              <w:t>’ to learn how to use them.</w:t>
             </w:r>
           </w:p>
         </w:tc>
@@ -9401,7 +9365,7 @@
                 <w:szCs w:val="14"/>
                 <w:lang w:val="en-GB"/>
               </w:rPr>
-              <w:t>mv &lt;source&gt; &lt;destination&gt;</w:t>
+              <w:t>cp &lt;source&gt; &lt;destination&gt;</w:t>
             </w:r>
           </w:p>
         </w:tc>
@@ -9427,7 +9391,7 @@
                 <w:szCs w:val="14"/>
                 <w:lang w:val="en-GB"/>
               </w:rPr>
-              <w:t>Moves files or directories from source to destination.</w:t>
+              <w:t>Copy files or directories from source to destination.</w:t>
             </w:r>
           </w:p>
           <w:p>
@@ -9445,7 +9409,7 @@
                 <w:szCs w:val="14"/>
                 <w:lang w:val="en-GB"/>
               </w:rPr>
-              <w:t>mv file /</w:t>
+              <w:t>cp file /</w:t>
             </w:r>
             <w:proofErr w:type="gramStart"/>
             <w:r>
@@ -9463,7 +9427,7 @@
                 <w:szCs w:val="14"/>
                 <w:lang w:val="en-GB"/>
               </w:rPr>
-              <w:t xml:space="preserve"> move file to path</w:t>
+              <w:t xml:space="preserve"> copy file to path</w:t>
             </w:r>
           </w:p>
           <w:p>
@@ -9481,7 +9445,7 @@
                 <w:szCs w:val="14"/>
                 <w:lang w:val="en-GB"/>
               </w:rPr>
-              <w:t>mv directory /</w:t>
+              <w:t>cp –r directory /</w:t>
             </w:r>
             <w:proofErr w:type="gramStart"/>
             <w:r>
@@ -9499,43 +9463,7 @@
                 <w:szCs w:val="14"/>
                 <w:lang w:val="en-GB"/>
               </w:rPr>
-              <w:t xml:space="preserve"> move directory to path</w:t>
-            </w:r>
-          </w:p>
-          <w:p>
-            <w:pPr>
-              <w:cnfStyle w:val="000000100000" w:firstRow="0" w:lastRow="0" w:firstColumn="0" w:lastColumn="0" w:oddVBand="0" w:evenVBand="0" w:oddHBand="1" w:evenHBand="0" w:firstRowFirstColumn="0" w:firstRowLastColumn="0" w:lastRowFirstColumn="0" w:lastRowLastColumn="0"/>
-              <w:rPr>
-                <w:sz w:val="14"/>
-                <w:szCs w:val="14"/>
-                <w:lang w:val="en-GB"/>
-              </w:rPr>
-            </w:pPr>
-            <w:r>
-              <w:rPr>
-                <w:sz w:val="14"/>
-                <w:szCs w:val="14"/>
-                <w:lang w:val="en-GB"/>
-              </w:rPr>
-              <w:t xml:space="preserve">mv file.txt </w:t>
-            </w:r>
-            <w:proofErr w:type="gramStart"/>
-            <w:r>
-              <w:rPr>
-                <w:sz w:val="14"/>
-                <w:szCs w:val="14"/>
-                <w:lang w:val="en-GB"/>
-              </w:rPr>
-              <w:t>newfile.txt :</w:t>
-            </w:r>
-            <w:proofErr w:type="gramEnd"/>
-            <w:r>
-              <w:rPr>
-                <w:sz w:val="14"/>
-                <w:szCs w:val="14"/>
-                <w:lang w:val="en-GB"/>
-              </w:rPr>
-              <w:t xml:space="preserve"> renames file.txt to newfile.txt</w:t>
+              <w:t xml:space="preserve"> copy directory with all its contents to path</w:t>
             </w:r>
           </w:p>
         </w:tc>
@@ -9555,28 +9483,18 @@
           <w:p>
             <w:pPr>
               <w:rPr>
-                <w:b w:val="0"/>
-                <w:bCs w:val="0"/>
-                <w:sz w:val="14"/>
-                <w:szCs w:val="14"/>
-                <w:lang w:val="en-GB"/>
-              </w:rPr>
-            </w:pPr>
-            <w:r>
-              <w:rPr>
-                <w:sz w:val="14"/>
-                <w:szCs w:val="14"/>
-                <w:lang w:val="en-GB"/>
-              </w:rPr>
-              <w:t>rm</w:t>
-            </w:r>
-            <w:r>
-              <w:rPr>
-                <w:sz w:val="14"/>
-                <w:szCs w:val="14"/>
-                <w:lang w:val="en-GB"/>
-              </w:rPr>
-              <w:t xml:space="preserve"> &lt;options&gt; &lt;file&gt;</w:t>
+                <w:sz w:val="14"/>
+                <w:szCs w:val="14"/>
+                <w:lang w:val="en-GB"/>
+              </w:rPr>
+            </w:pPr>
+            <w:r>
+              <w:rPr>
+                <w:sz w:val="14"/>
+                <w:szCs w:val="14"/>
+                <w:lang w:val="en-GB"/>
+              </w:rPr>
+              <w:t>mv &lt;source&gt; &lt;destination&gt;</w:t>
             </w:r>
           </w:p>
         </w:tc>
@@ -9602,7 +9520,7 @@
                 <w:szCs w:val="14"/>
                 <w:lang w:val="en-GB"/>
               </w:rPr>
-              <w:t>Remove or delete files from directories.  Options:</w:t>
+              <w:t>Moves files or directories from source to destination.</w:t>
             </w:r>
           </w:p>
           <w:p>
@@ -9620,7 +9538,25 @@
                 <w:szCs w:val="14"/>
                 <w:lang w:val="en-GB"/>
               </w:rPr>
-              <w:t>-r: recursive</w:t>
+              <w:t>mv file /</w:t>
+            </w:r>
+            <w:proofErr w:type="gramStart"/>
+            <w:r>
+              <w:rPr>
+                <w:sz w:val="14"/>
+                <w:szCs w:val="14"/>
+                <w:lang w:val="en-GB"/>
+              </w:rPr>
+              <w:t>path :</w:t>
+            </w:r>
+            <w:proofErr w:type="gramEnd"/>
+            <w:r>
+              <w:rPr>
+                <w:sz w:val="14"/>
+                <w:szCs w:val="14"/>
+                <w:lang w:val="en-GB"/>
+              </w:rPr>
+              <w:t xml:space="preserve"> move file to path</w:t>
             </w:r>
           </w:p>
           <w:p>
@@ -9638,7 +9574,61 @@
                 <w:szCs w:val="14"/>
                 <w:lang w:val="en-GB"/>
               </w:rPr>
-              <w:t>-f: force the removal</w:t>
+              <w:t>mv directory /</w:t>
+            </w:r>
+            <w:proofErr w:type="gramStart"/>
+            <w:r>
+              <w:rPr>
+                <w:sz w:val="14"/>
+                <w:szCs w:val="14"/>
+                <w:lang w:val="en-GB"/>
+              </w:rPr>
+              <w:t>path :</w:t>
+            </w:r>
+            <w:proofErr w:type="gramEnd"/>
+            <w:r>
+              <w:rPr>
+                <w:sz w:val="14"/>
+                <w:szCs w:val="14"/>
+                <w:lang w:val="en-GB"/>
+              </w:rPr>
+              <w:t xml:space="preserve"> move directory to path</w:t>
+            </w:r>
+          </w:p>
+          <w:p>
+            <w:pPr>
+              <w:cnfStyle w:val="000000000000" w:firstRow="0" w:lastRow="0" w:firstColumn="0" w:lastColumn="0" w:oddVBand="0" w:evenVBand="0" w:oddHBand="0" w:evenHBand="0" w:firstRowFirstColumn="0" w:firstRowLastColumn="0" w:lastRowFirstColumn="0" w:lastRowLastColumn="0"/>
+              <w:rPr>
+                <w:sz w:val="14"/>
+                <w:szCs w:val="14"/>
+                <w:lang w:val="en-GB"/>
+              </w:rPr>
+            </w:pPr>
+            <w:r>
+              <w:rPr>
+                <w:sz w:val="14"/>
+                <w:szCs w:val="14"/>
+                <w:lang w:val="en-GB"/>
+              </w:rPr>
+              <w:t xml:space="preserve">mv file.txt </w:t>
+            </w:r>
+            <w:proofErr w:type="gramStart"/>
+            <w:r>
+              <w:rPr>
+                <w:sz w:val="14"/>
+                <w:szCs w:val="14"/>
+                <w:lang w:val="en-GB"/>
+              </w:rPr>
+              <w:t>newfile.txt :</w:t>
+            </w:r>
+            <w:proofErr w:type="gramEnd"/>
+            <w:r>
+              <w:rPr>
+                <w:sz w:val="14"/>
+                <w:szCs w:val="14"/>
+                <w:lang w:val="en-GB"/>
+              </w:rPr>
+              <w:t xml:space="preserve"> renames file.txt to newfile.txt</w:t>
             </w:r>
           </w:p>
         </w:tc>
@@ -9659,18 +9649,28 @@
           <w:p>
             <w:pPr>
               <w:rPr>
-                <w:sz w:val="14"/>
-                <w:szCs w:val="14"/>
-                <w:lang w:val="en-GB"/>
-              </w:rPr>
-            </w:pPr>
-            <w:r>
-              <w:rPr>
-                <w:sz w:val="14"/>
-                <w:szCs w:val="14"/>
-                <w:lang w:val="en-GB"/>
-              </w:rPr>
-              <w:t>head &lt;options&gt; &lt;file(s)&gt;</w:t>
+                <w:b w:val="0"/>
+                <w:bCs w:val="0"/>
+                <w:sz w:val="14"/>
+                <w:szCs w:val="14"/>
+                <w:lang w:val="en-GB"/>
+              </w:rPr>
+            </w:pPr>
+            <w:r>
+              <w:rPr>
+                <w:sz w:val="14"/>
+                <w:szCs w:val="14"/>
+                <w:lang w:val="en-GB"/>
+              </w:rPr>
+              <w:t>rm</w:t>
+            </w:r>
+            <w:r>
+              <w:rPr>
+                <w:sz w:val="14"/>
+                <w:szCs w:val="14"/>
+                <w:lang w:val="en-GB"/>
+              </w:rPr>
+              <w:t xml:space="preserve"> &lt;options&gt; &lt;file&gt;</w:t>
             </w:r>
           </w:p>
         </w:tc>
@@ -9696,7 +9696,7 @@
                 <w:szCs w:val="14"/>
                 <w:lang w:val="en-GB"/>
               </w:rPr>
-              <w:t>Display the beginning of a text file.</w:t>
+              <w:t>Remove or delete files from directories.  Options:</w:t>
             </w:r>
           </w:p>
           <w:p>
@@ -9714,7 +9714,7 @@
                 <w:szCs w:val="14"/>
                 <w:lang w:val="en-GB"/>
               </w:rPr>
-              <w:t>-n X: specify the number of lines</w:t>
+              <w:t>-r: recursive</w:t>
             </w:r>
           </w:p>
           <w:p>
@@ -9732,25 +9732,7 @@
                 <w:szCs w:val="14"/>
                 <w:lang w:val="en-GB"/>
               </w:rPr>
-              <w:t xml:space="preserve">-c </w:t>
-            </w:r>
-            <w:proofErr w:type="gramStart"/>
-            <w:r>
-              <w:rPr>
-                <w:sz w:val="14"/>
-                <w:szCs w:val="14"/>
-                <w:lang w:val="en-GB"/>
-              </w:rPr>
-              <w:t>X:</w:t>
-            </w:r>
-            <w:proofErr w:type="gramEnd"/>
-            <w:r>
-              <w:rPr>
-                <w:sz w:val="14"/>
-                <w:szCs w:val="14"/>
-                <w:lang w:val="en-GB"/>
-              </w:rPr>
-              <w:t xml:space="preserve"> displays X bytes and not lines</w:t>
+              <w:t>-f: force the removal</w:t>
             </w:r>
           </w:p>
         </w:tc>
@@ -9781,7 +9763,7 @@
                 <w:szCs w:val="14"/>
                 <w:lang w:val="en-GB"/>
               </w:rPr>
-              <w:t>tail &lt;options&gt; &lt;file(s)&gt;</w:t>
+              <w:t>head &lt;options&gt; &lt;file(s)&gt;</w:t>
             </w:r>
           </w:p>
         </w:tc>
@@ -9807,7 +9789,7 @@
                 <w:szCs w:val="14"/>
                 <w:lang w:val="en-GB"/>
               </w:rPr>
-              <w:t>Display the last few lines of a text file. Counterpart to ‘head’.</w:t>
+              <w:t>Display the beginning of a text file.</w:t>
             </w:r>
           </w:p>
           <w:p>
@@ -9861,7 +9843,7 @@
                 <w:szCs w:val="14"/>
                 <w:lang w:val="en-GB"/>
               </w:rPr>
-              <w:t xml:space="preserve"> displays X bytes, not lines</w:t>
+              <w:t xml:space="preserve"> displays X bytes and not lines</w:t>
             </w:r>
           </w:p>
         </w:tc>
@@ -9893,7 +9875,7 @@
                 <w:szCs w:val="14"/>
                 <w:lang w:val="en-GB"/>
               </w:rPr>
-              <w:t>cut &lt;options&gt; &lt;file&gt;</w:t>
+              <w:t>tail &lt;options&gt; &lt;file(s)&gt;</w:t>
             </w:r>
           </w:p>
         </w:tc>
@@ -9919,25 +9901,7 @@
                 <w:szCs w:val="14"/>
                 <w:lang w:val="en-GB"/>
               </w:rPr>
-              <w:t xml:space="preserve">-c X: specify positions to cut (1-5 file.txt </w:t>
-            </w:r>
-            <w:proofErr w:type="spellStart"/>
-            <w:r>
-              <w:rPr>
-                <w:sz w:val="14"/>
-                <w:szCs w:val="14"/>
-                <w:lang w:val="en-GB"/>
-              </w:rPr>
-              <w:t>wil</w:t>
-            </w:r>
-            <w:proofErr w:type="spellEnd"/>
-            <w:r>
-              <w:rPr>
-                <w:sz w:val="14"/>
-                <w:szCs w:val="14"/>
-                <w:lang w:val="en-GB"/>
-              </w:rPr>
-              <w:t xml:space="preserve"> extract first five from lines)</w:t>
+              <w:t>Display the last few lines of a text file. Counterpart to ‘head’.</w:t>
             </w:r>
           </w:p>
           <w:p>
@@ -9955,7 +9919,7 @@
                 <w:szCs w:val="14"/>
                 <w:lang w:val="en-GB"/>
               </w:rPr>
-              <w:t>-f X: specify the fields to extract</w:t>
+              <w:t>-n X: specify the number of lines</w:t>
             </w:r>
           </w:p>
           <w:p>
@@ -9973,7 +9937,25 @@
                 <w:szCs w:val="14"/>
                 <w:lang w:val="en-GB"/>
               </w:rPr>
-              <w:t>-d X: specify the delimiter for cut</w:t>
+              <w:t xml:space="preserve">-c </w:t>
+            </w:r>
+            <w:proofErr w:type="gramStart"/>
+            <w:r>
+              <w:rPr>
+                <w:sz w:val="14"/>
+                <w:szCs w:val="14"/>
+                <w:lang w:val="en-GB"/>
+              </w:rPr>
+              <w:t>X:</w:t>
+            </w:r>
+            <w:proofErr w:type="gramEnd"/>
+            <w:r>
+              <w:rPr>
+                <w:sz w:val="14"/>
+                <w:szCs w:val="14"/>
+                <w:lang w:val="en-GB"/>
+              </w:rPr>
+              <w:t xml:space="preserve"> displays X bytes, not lines</w:t>
             </w:r>
           </w:p>
         </w:tc>
@@ -10004,15 +9986,7 @@
                 <w:szCs w:val="14"/>
                 <w:lang w:val="en-GB"/>
               </w:rPr>
-              <w:t>sort</w:t>
-            </w:r>
-            <w:r>
-              <w:rPr>
-                <w:sz w:val="14"/>
-                <w:szCs w:val="14"/>
-                <w:lang w:val="en-GB"/>
-              </w:rPr>
-              <w:t xml:space="preserve"> &lt;options&gt; &lt;file&gt;</w:t>
+              <w:t>cut &lt;options&gt; &lt;file&gt;</w:t>
             </w:r>
           </w:p>
         </w:tc>
@@ -10038,7 +10012,25 @@
                 <w:szCs w:val="14"/>
                 <w:lang w:val="en-GB"/>
               </w:rPr>
-              <w:t>Sort the lines of a text file al.</w:t>
+              <w:t xml:space="preserve">-c X: specify positions to cut (1-5 file.txt </w:t>
+            </w:r>
+            <w:proofErr w:type="spellStart"/>
+            <w:r>
+              <w:rPr>
+                <w:sz w:val="14"/>
+                <w:szCs w:val="14"/>
+                <w:lang w:val="en-GB"/>
+              </w:rPr>
+              <w:t>wil</w:t>
+            </w:r>
+            <w:proofErr w:type="spellEnd"/>
+            <w:r>
+              <w:rPr>
+                <w:sz w:val="14"/>
+                <w:szCs w:val="14"/>
+                <w:lang w:val="en-GB"/>
+              </w:rPr>
+              <w:t xml:space="preserve"> extract first five from lines)</w:t>
             </w:r>
           </w:p>
           <w:p>
@@ -10056,7 +10048,7 @@
                 <w:szCs w:val="14"/>
                 <w:lang w:val="en-GB"/>
               </w:rPr>
-              <w:t>-r: reverse the lines order (Z-A)</w:t>
+              <w:t>-f X: specify the fields to extract</w:t>
             </w:r>
           </w:p>
           <w:p>
@@ -10074,43 +10066,7 @@
                 <w:szCs w:val="14"/>
                 <w:lang w:val="en-GB"/>
               </w:rPr>
-              <w:t>-n: perform numerical sort instead</w:t>
-            </w:r>
-          </w:p>
-          <w:p>
-            <w:pPr>
-              <w:cnfStyle w:val="000000000000" w:firstRow="0" w:lastRow="0" w:firstColumn="0" w:lastColumn="0" w:oddVBand="0" w:evenVBand="0" w:oddHBand="0" w:evenHBand="0" w:firstRowFirstColumn="0" w:firstRowLastColumn="0" w:lastRowFirstColumn="0" w:lastRowLastColumn="0"/>
-              <w:rPr>
-                <w:sz w:val="14"/>
-                <w:szCs w:val="14"/>
-                <w:lang w:val="en-GB"/>
-              </w:rPr>
-            </w:pPr>
-            <w:r>
-              <w:rPr>
-                <w:sz w:val="14"/>
-                <w:szCs w:val="14"/>
-                <w:lang w:val="en-GB"/>
-              </w:rPr>
-              <w:t>-u: outputs only the unique lines</w:t>
-            </w:r>
-          </w:p>
-          <w:p>
-            <w:pPr>
-              <w:cnfStyle w:val="000000000000" w:firstRow="0" w:lastRow="0" w:firstColumn="0" w:lastColumn="0" w:oddVBand="0" w:evenVBand="0" w:oddHBand="0" w:evenHBand="0" w:firstRowFirstColumn="0" w:firstRowLastColumn="0" w:lastRowFirstColumn="0" w:lastRowLastColumn="0"/>
-              <w:rPr>
-                <w:sz w:val="14"/>
-                <w:szCs w:val="14"/>
-                <w:lang w:val="en-GB"/>
-              </w:rPr>
-            </w:pPr>
-            <w:r>
-              <w:rPr>
-                <w:sz w:val="14"/>
-                <w:szCs w:val="14"/>
-                <w:lang w:val="en-GB"/>
-              </w:rPr>
-              <w:t>-f: ignore cases</w:t>
+              <w:t>-d X: specify the delimiter for cut</w:t>
             </w:r>
           </w:p>
         </w:tc>
@@ -10136,16 +10092,14 @@
                 <w:lang w:val="en-GB"/>
               </w:rPr>
             </w:pPr>
-            <w:proofErr w:type="spellStart"/>
-            <w:r>
-              <w:rPr>
-                <w:sz w:val="14"/>
-                <w:szCs w:val="14"/>
-                <w:lang w:val="en-GB"/>
-              </w:rPr>
-              <w:t>shuf</w:t>
-            </w:r>
-            <w:proofErr w:type="spellEnd"/>
+            <w:r>
+              <w:rPr>
+                <w:sz w:val="14"/>
+                <w:szCs w:val="14"/>
+                <w:lang w:val="en-GB"/>
+              </w:rPr>
+              <w:t>sort</w:t>
+            </w:r>
             <w:r>
               <w:rPr>
                 <w:sz w:val="14"/>
@@ -10178,7 +10132,7 @@
                 <w:szCs w:val="14"/>
                 <w:lang w:val="en-GB"/>
               </w:rPr>
-              <w:t>Generate random permutations.</w:t>
+              <w:t>Sort the lines of a text file al.</w:t>
             </w:r>
           </w:p>
           <w:p>
@@ -10196,7 +10150,7 @@
                 <w:szCs w:val="14"/>
                 <w:lang w:val="en-GB"/>
               </w:rPr>
-              <w:t>-n X: Outputs at most X lines.</w:t>
+              <w:t>-r: reverse the lines order (Z-A)</w:t>
             </w:r>
           </w:p>
           <w:p>
@@ -10214,7 +10168,7 @@
                 <w:szCs w:val="14"/>
                 <w:lang w:val="en-GB"/>
               </w:rPr>
-              <w:t>-o FILE: Writes the output to file</w:t>
+              <w:t>-n: perform numerical sort instead</w:t>
             </w:r>
           </w:p>
           <w:p>
@@ -10232,7 +10186,25 @@
                 <w:szCs w:val="14"/>
                 <w:lang w:val="en-GB"/>
               </w:rPr>
-              <w:t>-r: allow repeated samples</w:t>
+              <w:t>-u: outputs only the unique lines</w:t>
+            </w:r>
+          </w:p>
+          <w:p>
+            <w:pPr>
+              <w:cnfStyle w:val="000000100000" w:firstRow="0" w:lastRow="0" w:firstColumn="0" w:lastColumn="0" w:oddVBand="0" w:evenVBand="0" w:oddHBand="1" w:evenHBand="0" w:firstRowFirstColumn="0" w:firstRowLastColumn="0" w:lastRowFirstColumn="0" w:lastRowLastColumn="0"/>
+              <w:rPr>
+                <w:sz w:val="14"/>
+                <w:szCs w:val="14"/>
+                <w:lang w:val="en-GB"/>
+              </w:rPr>
+            </w:pPr>
+            <w:r>
+              <w:rPr>
+                <w:sz w:val="14"/>
+                <w:szCs w:val="14"/>
+                <w:lang w:val="en-GB"/>
+              </w:rPr>
+              <w:t>-f: ignore cases</w:t>
             </w:r>
           </w:p>
         </w:tc>
@@ -10264,16 +10236,16 @@
                 <w:szCs w:val="14"/>
                 <w:lang w:val="en-GB"/>
               </w:rPr>
-              <w:t>nl</w:t>
-            </w:r>
-            <w:proofErr w:type="spellEnd"/>
-            <w:r>
-              <w:rPr>
-                <w:sz w:val="14"/>
-                <w:szCs w:val="14"/>
-                <w:lang w:val="en-GB"/>
-              </w:rPr>
-              <w:t xml:space="preserve"> &lt;options&gt; &lt;file&gt;</w:t>
+              <w:t>seq</w:t>
+            </w:r>
+            <w:proofErr w:type="spellEnd"/>
+            <w:r>
+              <w:rPr>
+                <w:sz w:val="14"/>
+                <w:szCs w:val="14"/>
+                <w:lang w:val="en-GB"/>
+              </w:rPr>
+              <w:t xml:space="preserve"> &lt;min&gt; &lt;max&gt;</w:t>
             </w:r>
           </w:p>
         </w:tc>
@@ -10299,7 +10271,7 @@
                 <w:szCs w:val="14"/>
                 <w:lang w:val="en-GB"/>
               </w:rPr>
-              <w:t>Add line numbers to a file or input stream.</w:t>
+              <w:t>Generate sequence of numbers.</w:t>
             </w:r>
           </w:p>
         </w:tc>
@@ -10332,7 +10304,7 @@
                 <w:szCs w:val="14"/>
                 <w:lang w:val="en-GB"/>
               </w:rPr>
-              <w:t>uniq</w:t>
+              <w:t>shuf</w:t>
             </w:r>
             <w:proofErr w:type="spellEnd"/>
             <w:r>
@@ -10367,7 +10339,7 @@
                 <w:szCs w:val="14"/>
                 <w:lang w:val="en-GB"/>
               </w:rPr>
-              <w:t>Removes all consecutive lines. Options:</w:t>
+              <w:t>Generate random permutations.</w:t>
             </w:r>
           </w:p>
           <w:p>
@@ -10385,144 +10357,44 @@
                 <w:szCs w:val="14"/>
                 <w:lang w:val="en-GB"/>
               </w:rPr>
+              <w:t>-n X: Outputs at most X lines.</w:t>
+            </w:r>
+          </w:p>
+          <w:p>
+            <w:pPr>
+              <w:cnfStyle w:val="000000100000" w:firstRow="0" w:lastRow="0" w:firstColumn="0" w:lastColumn="0" w:oddVBand="0" w:evenVBand="0" w:oddHBand="1" w:evenHBand="0" w:firstRowFirstColumn="0" w:firstRowLastColumn="0" w:lastRowFirstColumn="0" w:lastRowLastColumn="0"/>
+              <w:rPr>
+                <w:sz w:val="14"/>
+                <w:szCs w:val="14"/>
+                <w:lang w:val="en-GB"/>
+              </w:rPr>
+            </w:pPr>
+            <w:r>
+              <w:rPr>
+                <w:sz w:val="14"/>
+                <w:szCs w:val="14"/>
+                <w:lang w:val="en-GB"/>
+              </w:rPr>
+              <w:t>-o FILE: Writes the output to file</w:t>
+            </w:r>
+          </w:p>
+          <w:p>
+            <w:pPr>
+              <w:cnfStyle w:val="000000100000" w:firstRow="0" w:lastRow="0" w:firstColumn="0" w:lastColumn="0" w:oddVBand="0" w:evenVBand="0" w:oddHBand="1" w:evenHBand="0" w:firstRowFirstColumn="0" w:firstRowLastColumn="0" w:lastRowFirstColumn="0" w:lastRowLastColumn="0"/>
+              <w:rPr>
+                <w:sz w:val="14"/>
+                <w:szCs w:val="14"/>
+                <w:lang w:val="en-GB"/>
+              </w:rPr>
+            </w:pPr>
+            <w:r>
+              <w:rPr>
+                <w:sz w:val="14"/>
+                <w:szCs w:val="14"/>
+                <w:lang w:val="en-GB"/>
+              </w:rPr>
               <w:lastRenderedPageBreak/>
-              <w:t>-</w:t>
-            </w:r>
-            <w:proofErr w:type="gramStart"/>
-            <w:r>
-              <w:rPr>
-                <w:sz w:val="14"/>
-                <w:szCs w:val="14"/>
-                <w:lang w:val="en-GB"/>
-              </w:rPr>
-              <w:t>c :</w:t>
-            </w:r>
-            <w:proofErr w:type="gramEnd"/>
-            <w:r>
-              <w:rPr>
-                <w:sz w:val="14"/>
-                <w:szCs w:val="14"/>
-                <w:lang w:val="en-GB"/>
-              </w:rPr>
-              <w:t xml:space="preserve"> also counts the amount of duplicates</w:t>
-            </w:r>
-          </w:p>
-          <w:p>
-            <w:pPr>
-              <w:cnfStyle w:val="000000100000" w:firstRow="0" w:lastRow="0" w:firstColumn="0" w:lastColumn="0" w:oddVBand="0" w:evenVBand="0" w:oddHBand="1" w:evenHBand="0" w:firstRowFirstColumn="0" w:firstRowLastColumn="0" w:lastRowFirstColumn="0" w:lastRowLastColumn="0"/>
-              <w:rPr>
-                <w:sz w:val="14"/>
-                <w:szCs w:val="14"/>
-                <w:lang w:val="en-GB"/>
-              </w:rPr>
-            </w:pPr>
-            <w:r>
-              <w:rPr>
-                <w:sz w:val="14"/>
-                <w:szCs w:val="14"/>
-                <w:lang w:val="en-GB"/>
-              </w:rPr>
-              <w:t>-</w:t>
-            </w:r>
-            <w:proofErr w:type="spellStart"/>
-            <w:proofErr w:type="gramStart"/>
-            <w:r>
-              <w:rPr>
-                <w:sz w:val="14"/>
-                <w:szCs w:val="14"/>
-                <w:lang w:val="en-GB"/>
-              </w:rPr>
-              <w:t>i</w:t>
-            </w:r>
-            <w:proofErr w:type="spellEnd"/>
-            <w:r>
-              <w:rPr>
-                <w:sz w:val="14"/>
-                <w:szCs w:val="14"/>
-                <w:lang w:val="en-GB"/>
-              </w:rPr>
-              <w:t xml:space="preserve"> :</w:t>
-            </w:r>
-            <w:proofErr w:type="gramEnd"/>
-            <w:r>
-              <w:rPr>
-                <w:sz w:val="14"/>
-                <w:szCs w:val="14"/>
-                <w:lang w:val="en-GB"/>
-              </w:rPr>
-              <w:t xml:space="preserve"> ignores the case</w:t>
-            </w:r>
-          </w:p>
-          <w:p>
-            <w:pPr>
-              <w:cnfStyle w:val="000000100000" w:firstRow="0" w:lastRow="0" w:firstColumn="0" w:lastColumn="0" w:oddVBand="0" w:evenVBand="0" w:oddHBand="1" w:evenHBand="0" w:firstRowFirstColumn="0" w:firstRowLastColumn="0" w:lastRowFirstColumn="0" w:lastRowLastColumn="0"/>
-              <w:rPr>
-                <w:sz w:val="14"/>
-                <w:szCs w:val="14"/>
-                <w:lang w:val="en-GB"/>
-              </w:rPr>
-            </w:pPr>
-            <w:r>
-              <w:rPr>
-                <w:sz w:val="14"/>
-                <w:szCs w:val="14"/>
-                <w:lang w:val="en-GB"/>
-              </w:rPr>
-              <w:t>-</w:t>
-            </w:r>
-            <w:proofErr w:type="gramStart"/>
-            <w:r>
-              <w:rPr>
-                <w:sz w:val="14"/>
-                <w:szCs w:val="14"/>
-                <w:lang w:val="en-GB"/>
-              </w:rPr>
-              <w:t>d :</w:t>
-            </w:r>
-            <w:proofErr w:type="gramEnd"/>
-            <w:r>
-              <w:rPr>
-                <w:sz w:val="14"/>
-                <w:szCs w:val="14"/>
-                <w:lang w:val="en-GB"/>
-              </w:rPr>
-              <w:t xml:space="preserve"> outputs only duplicates</w:t>
-            </w:r>
-          </w:p>
-          <w:p>
-            <w:pPr>
-              <w:cnfStyle w:val="000000100000" w:firstRow="0" w:lastRow="0" w:firstColumn="0" w:lastColumn="0" w:oddVBand="0" w:evenVBand="0" w:oddHBand="1" w:evenHBand="0" w:firstRowFirstColumn="0" w:firstRowLastColumn="0" w:lastRowFirstColumn="0" w:lastRowLastColumn="0"/>
-              <w:rPr>
-                <w:sz w:val="14"/>
-                <w:szCs w:val="14"/>
-                <w:lang w:val="en-GB"/>
-              </w:rPr>
-            </w:pPr>
-            <w:r>
-              <w:rPr>
-                <w:sz w:val="14"/>
-                <w:szCs w:val="14"/>
-                <w:lang w:val="en-GB"/>
-              </w:rPr>
-              <w:t>-</w:t>
-            </w:r>
-            <w:proofErr w:type="gramStart"/>
-            <w:r>
-              <w:rPr>
-                <w:sz w:val="14"/>
-                <w:szCs w:val="14"/>
-                <w:lang w:val="en-GB"/>
-              </w:rPr>
-              <w:t>u :</w:t>
-            </w:r>
-            <w:proofErr w:type="gramEnd"/>
-            <w:r>
-              <w:rPr>
-                <w:sz w:val="14"/>
-                <w:szCs w:val="14"/>
-                <w:lang w:val="en-GB"/>
-              </w:rPr>
-              <w:t xml:space="preserve"> outputs only the unique</w:t>
+              <w:t>-r: allow repeated samples</w:t>
             </w:r>
           </w:p>
         </w:tc>
@@ -10554,7 +10426,7 @@
                 <w:lang w:val="en-GB"/>
               </w:rPr>
               <w:lastRenderedPageBreak/>
-              <w:t>rev &lt;file&gt;</w:t>
+              <w:t>$(($RANDOM % MAX + 1))</w:t>
             </w:r>
           </w:p>
         </w:tc>
@@ -10580,7 +10452,7 @@
                 <w:szCs w:val="14"/>
                 <w:lang w:val="en-GB"/>
               </w:rPr>
-              <w:t>Reverse the characters in each line of the input stream or file</w:t>
+              <w:t>Returns a random number from 1 to MAX.</w:t>
             </w:r>
           </w:p>
         </w:tc>
@@ -10606,13 +10478,23 @@
                 <w:lang w:val="en-GB"/>
               </w:rPr>
             </w:pPr>
-            <w:r>
-              <w:rPr>
-                <w:sz w:val="14"/>
-                <w:szCs w:val="14"/>
-                <w:lang w:val="en-GB"/>
-              </w:rPr>
-              <w:t>tr &lt;options&gt; &lt;set1&gt; &lt;set2&gt; &lt;file&gt;</w:t>
+            <w:proofErr w:type="spellStart"/>
+            <w:r>
+              <w:rPr>
+                <w:sz w:val="14"/>
+                <w:szCs w:val="14"/>
+                <w:lang w:val="en-GB"/>
+              </w:rPr>
+              <w:t>nl</w:t>
+            </w:r>
+            <w:proofErr w:type="spellEnd"/>
+            <w:r>
+              <w:rPr>
+                <w:sz w:val="14"/>
+                <w:szCs w:val="14"/>
+                <w:lang w:val="en-GB"/>
+              </w:rPr>
+              <w:t xml:space="preserve"> &lt;options&gt; &lt;file&gt;</w:t>
             </w:r>
           </w:p>
         </w:tc>
@@ -10638,79 +10520,7 @@
                 <w:szCs w:val="14"/>
                 <w:lang w:val="en-GB"/>
               </w:rPr>
-              <w:t>Translate or delete characters. Set1 is translated to Set2.</w:t>
-            </w:r>
-          </w:p>
-          <w:p>
-            <w:pPr>
-              <w:cnfStyle w:val="000000100000" w:firstRow="0" w:lastRow="0" w:firstColumn="0" w:lastColumn="0" w:oddVBand="0" w:evenVBand="0" w:oddHBand="1" w:evenHBand="0" w:firstRowFirstColumn="0" w:firstRowLastColumn="0" w:lastRowFirstColumn="0" w:lastRowLastColumn="0"/>
-              <w:rPr>
-                <w:sz w:val="14"/>
-                <w:szCs w:val="14"/>
-                <w:lang w:val="en-GB"/>
-              </w:rPr>
-            </w:pPr>
-            <w:r>
-              <w:rPr>
-                <w:sz w:val="14"/>
-                <w:szCs w:val="14"/>
-                <w:lang w:val="en-GB"/>
-              </w:rPr>
-              <w:t>-</w:t>
-            </w:r>
-            <w:proofErr w:type="gramStart"/>
-            <w:r>
-              <w:rPr>
-                <w:sz w:val="14"/>
-                <w:szCs w:val="14"/>
-                <w:lang w:val="en-GB"/>
-              </w:rPr>
-              <w:t>d :</w:t>
-            </w:r>
-            <w:proofErr w:type="gramEnd"/>
-            <w:r>
-              <w:rPr>
-                <w:sz w:val="14"/>
-                <w:szCs w:val="14"/>
-                <w:lang w:val="en-GB"/>
-              </w:rPr>
-              <w:t xml:space="preserve"> removes the characters</w:t>
-            </w:r>
-          </w:p>
-          <w:p>
-            <w:pPr>
-              <w:cnfStyle w:val="000000100000" w:firstRow="0" w:lastRow="0" w:firstColumn="0" w:lastColumn="0" w:oddVBand="0" w:evenVBand="0" w:oddHBand="1" w:evenHBand="0" w:firstRowFirstColumn="0" w:firstRowLastColumn="0" w:lastRowFirstColumn="0" w:lastRowLastColumn="0"/>
-              <w:rPr>
-                <w:sz w:val="14"/>
-                <w:szCs w:val="14"/>
-                <w:lang w:val="en-GB"/>
-              </w:rPr>
-            </w:pPr>
-            <w:r>
-              <w:rPr>
-                <w:sz w:val="14"/>
-                <w:szCs w:val="14"/>
-                <w:lang w:val="en-GB"/>
-              </w:rPr>
-              <w:t>-</w:t>
-            </w:r>
-            <w:proofErr w:type="gramStart"/>
-            <w:r>
-              <w:rPr>
-                <w:sz w:val="14"/>
-                <w:szCs w:val="14"/>
-                <w:lang w:val="en-GB"/>
-              </w:rPr>
-              <w:t>c :</w:t>
-            </w:r>
-            <w:proofErr w:type="gramEnd"/>
-            <w:r>
-              <w:rPr>
-                <w:sz w:val="14"/>
-                <w:szCs w:val="14"/>
-                <w:lang w:val="en-GB"/>
-              </w:rPr>
-              <w:t xml:space="preserve"> complement the Set1</w:t>
+              <w:t>Add line numbers to a file or input stream.</w:t>
             </w:r>
           </w:p>
         </w:tc>
@@ -10742,7 +10552,7 @@
                 <w:szCs w:val="14"/>
                 <w:lang w:val="en-GB"/>
               </w:rPr>
-              <w:t>wc</w:t>
+              <w:t>uniq</w:t>
             </w:r>
             <w:proofErr w:type="spellEnd"/>
             <w:r>
@@ -10777,7 +10587,7 @@
                 <w:szCs w:val="14"/>
                 <w:lang w:val="en-GB"/>
               </w:rPr>
-              <w:t>Counts the number of lines, words, bytes. Options:</w:t>
+              <w:t>Removes all consecutive lines. Options:</w:t>
             </w:r>
           </w:p>
           <w:p>
@@ -10804,7 +10614,7 @@
                 <w:szCs w:val="14"/>
                 <w:lang w:val="en-GB"/>
               </w:rPr>
-              <w:t>l :</w:t>
+              <w:t>c :</w:t>
             </w:r>
             <w:proofErr w:type="gramEnd"/>
             <w:r>
@@ -10813,7 +10623,7 @@
                 <w:szCs w:val="14"/>
                 <w:lang w:val="en-GB"/>
               </w:rPr>
-              <w:t xml:space="preserve"> only counts the lines</w:t>
+              <w:t xml:space="preserve"> also counts the amount of duplicates</w:t>
             </w:r>
           </w:p>
           <w:p>
@@ -10833,6 +10643,7 @@
               </w:rPr>
               <w:t>-</w:t>
             </w:r>
+            <w:proofErr w:type="spellStart"/>
             <w:proofErr w:type="gramStart"/>
             <w:r>
               <w:rPr>
@@ -10840,7 +10651,16 @@
                 <w:szCs w:val="14"/>
                 <w:lang w:val="en-GB"/>
               </w:rPr>
-              <w:t>w :</w:t>
+              <w:t>i</w:t>
+            </w:r>
+            <w:proofErr w:type="spellEnd"/>
+            <w:r>
+              <w:rPr>
+                <w:sz w:val="14"/>
+                <w:szCs w:val="14"/>
+                <w:lang w:val="en-GB"/>
+              </w:rPr>
+              <w:t xml:space="preserve"> :</w:t>
             </w:r>
             <w:proofErr w:type="gramEnd"/>
             <w:r>
@@ -10849,7 +10669,7 @@
                 <w:szCs w:val="14"/>
                 <w:lang w:val="en-GB"/>
               </w:rPr>
-              <w:t xml:space="preserve"> only counts the words</w:t>
+              <w:t xml:space="preserve"> ignores the case</w:t>
             </w:r>
           </w:p>
           <w:p>
@@ -10876,7 +10696,7 @@
                 <w:szCs w:val="14"/>
                 <w:lang w:val="en-GB"/>
               </w:rPr>
-              <w:t>c :</w:t>
+              <w:t>d :</w:t>
             </w:r>
             <w:proofErr w:type="gramEnd"/>
             <w:r>
@@ -10885,7 +10705,43 @@
                 <w:szCs w:val="14"/>
                 <w:lang w:val="en-GB"/>
               </w:rPr>
-              <w:t xml:space="preserve"> only counts the bytes</w:t>
+              <w:t xml:space="preserve"> outputs only duplicates</w:t>
+            </w:r>
+          </w:p>
+          <w:p>
+            <w:pPr>
+              <w:cnfStyle w:val="000000000000" w:firstRow="0" w:lastRow="0" w:firstColumn="0" w:lastColumn="0" w:oddVBand="0" w:evenVBand="0" w:oddHBand="0" w:evenHBand="0" w:firstRowFirstColumn="0" w:firstRowLastColumn="0" w:lastRowFirstColumn="0" w:lastRowLastColumn="0"/>
+              <w:rPr>
+                <w:sz w:val="14"/>
+                <w:szCs w:val="14"/>
+                <w:lang w:val="en-GB"/>
+              </w:rPr>
+            </w:pPr>
+            <w:r>
+              <w:rPr>
+                <w:sz w:val="14"/>
+                <w:szCs w:val="14"/>
+                <w:lang w:val="en-GB"/>
+              </w:rPr>
+              <w:t>-</w:t>
+            </w:r>
+            <w:proofErr w:type="gramStart"/>
+            <w:r>
+              <w:rPr>
+                <w:sz w:val="14"/>
+                <w:szCs w:val="14"/>
+                <w:lang w:val="en-GB"/>
+              </w:rPr>
+              <w:t>u :</w:t>
+            </w:r>
+            <w:proofErr w:type="gramEnd"/>
+            <w:r>
+              <w:rPr>
+                <w:sz w:val="14"/>
+                <w:szCs w:val="14"/>
+                <w:lang w:val="en-GB"/>
+              </w:rPr>
+              <w:t xml:space="preserve"> outputs only the unique</w:t>
             </w:r>
           </w:p>
         </w:tc>
@@ -10917,7 +10773,7 @@
                 <w:szCs w:val="14"/>
                 <w:lang w:val="en-GB"/>
               </w:rPr>
-              <w:t>grep &lt;options&gt; &lt;pattern&gt; &lt;file&gt;</w:t>
+              <w:t>rev &lt;file&gt;</w:t>
             </w:r>
           </w:p>
         </w:tc>
@@ -10943,197 +10799,7 @@
                 <w:szCs w:val="14"/>
                 <w:lang w:val="en-GB"/>
               </w:rPr>
-              <w:t>Search for specific pattern or regular expression. Options:</w:t>
-            </w:r>
-          </w:p>
-          <w:p>
-            <w:pPr>
-              <w:cnfStyle w:val="000000100000" w:firstRow="0" w:lastRow="0" w:firstColumn="0" w:lastColumn="0" w:oddVBand="0" w:evenVBand="0" w:oddHBand="1" w:evenHBand="0" w:firstRowFirstColumn="0" w:firstRowLastColumn="0" w:lastRowFirstColumn="0" w:lastRowLastColumn="0"/>
-              <w:rPr>
-                <w:sz w:val="14"/>
-                <w:szCs w:val="14"/>
-                <w:lang w:val="en-GB"/>
-              </w:rPr>
-            </w:pPr>
-            <w:r>
-              <w:rPr>
-                <w:sz w:val="14"/>
-                <w:szCs w:val="14"/>
-                <w:lang w:val="en-GB"/>
-              </w:rPr>
-              <w:t>-</w:t>
-            </w:r>
-            <w:proofErr w:type="spellStart"/>
-            <w:proofErr w:type="gramStart"/>
-            <w:r>
-              <w:rPr>
-                <w:sz w:val="14"/>
-                <w:szCs w:val="14"/>
-                <w:lang w:val="en-GB"/>
-              </w:rPr>
-              <w:t>i</w:t>
-            </w:r>
-            <w:proofErr w:type="spellEnd"/>
-            <w:r>
-              <w:rPr>
-                <w:sz w:val="14"/>
-                <w:szCs w:val="14"/>
-                <w:lang w:val="en-GB"/>
-              </w:rPr>
-              <w:t xml:space="preserve"> :</w:t>
-            </w:r>
-            <w:proofErr w:type="gramEnd"/>
-            <w:r>
-              <w:rPr>
-                <w:sz w:val="14"/>
-                <w:szCs w:val="14"/>
-                <w:lang w:val="en-GB"/>
-              </w:rPr>
-              <w:t xml:space="preserve"> ignore case</w:t>
-            </w:r>
-          </w:p>
-          <w:p>
-            <w:pPr>
-              <w:cnfStyle w:val="000000100000" w:firstRow="0" w:lastRow="0" w:firstColumn="0" w:lastColumn="0" w:oddVBand="0" w:evenVBand="0" w:oddHBand="1" w:evenHBand="0" w:firstRowFirstColumn="0" w:firstRowLastColumn="0" w:lastRowFirstColumn="0" w:lastRowLastColumn="0"/>
-              <w:rPr>
-                <w:sz w:val="14"/>
-                <w:szCs w:val="14"/>
-                <w:lang w:val="en-GB"/>
-              </w:rPr>
-            </w:pPr>
-            <w:r>
-              <w:rPr>
-                <w:sz w:val="14"/>
-                <w:szCs w:val="14"/>
-                <w:lang w:val="en-GB"/>
-              </w:rPr>
-              <w:t>-</w:t>
-            </w:r>
-            <w:proofErr w:type="gramStart"/>
-            <w:r>
-              <w:rPr>
-                <w:sz w:val="14"/>
-                <w:szCs w:val="14"/>
-                <w:lang w:val="en-GB"/>
-              </w:rPr>
-              <w:t>v :</w:t>
-            </w:r>
-            <w:proofErr w:type="gramEnd"/>
-            <w:r>
-              <w:rPr>
-                <w:sz w:val="14"/>
-                <w:szCs w:val="14"/>
-                <w:lang w:val="en-GB"/>
-              </w:rPr>
-              <w:t xml:space="preserve">  invert the match (print only the lines not matching the pattern)</w:t>
-            </w:r>
-          </w:p>
-          <w:p>
-            <w:pPr>
-              <w:cnfStyle w:val="000000100000" w:firstRow="0" w:lastRow="0" w:firstColumn="0" w:lastColumn="0" w:oddVBand="0" w:evenVBand="0" w:oddHBand="1" w:evenHBand="0" w:firstRowFirstColumn="0" w:firstRowLastColumn="0" w:lastRowFirstColumn="0" w:lastRowLastColumn="0"/>
-              <w:rPr>
-                <w:sz w:val="14"/>
-                <w:szCs w:val="14"/>
-                <w:lang w:val="en-GB"/>
-              </w:rPr>
-            </w:pPr>
-            <w:r>
-              <w:rPr>
-                <w:sz w:val="14"/>
-                <w:szCs w:val="14"/>
-                <w:lang w:val="en-GB"/>
-              </w:rPr>
-              <w:t>-</w:t>
-            </w:r>
-            <w:proofErr w:type="gramStart"/>
-            <w:r>
-              <w:rPr>
-                <w:sz w:val="14"/>
-                <w:szCs w:val="14"/>
-                <w:lang w:val="en-GB"/>
-              </w:rPr>
-              <w:t>w :</w:t>
-            </w:r>
-            <w:proofErr w:type="gramEnd"/>
-            <w:r>
-              <w:rPr>
-                <w:sz w:val="14"/>
-                <w:szCs w:val="14"/>
-                <w:lang w:val="en-GB"/>
-              </w:rPr>
-              <w:t xml:space="preserve"> match only whole words</w:t>
-            </w:r>
-          </w:p>
-          <w:p>
-            <w:pPr>
-              <w:cnfStyle w:val="000000100000" w:firstRow="0" w:lastRow="0" w:firstColumn="0" w:lastColumn="0" w:oddVBand="0" w:evenVBand="0" w:oddHBand="1" w:evenHBand="0" w:firstRowFirstColumn="0" w:firstRowLastColumn="0" w:lastRowFirstColumn="0" w:lastRowLastColumn="0"/>
-              <w:rPr>
-                <w:sz w:val="14"/>
-                <w:szCs w:val="14"/>
-                <w:lang w:val="en-GB"/>
-              </w:rPr>
-            </w:pPr>
-            <w:r>
-              <w:rPr>
-                <w:sz w:val="14"/>
-                <w:szCs w:val="14"/>
-                <w:lang w:val="en-GB"/>
-              </w:rPr>
-              <w:t>-</w:t>
-            </w:r>
-            <w:proofErr w:type="gramStart"/>
-            <w:r>
-              <w:rPr>
-                <w:sz w:val="14"/>
-                <w:szCs w:val="14"/>
-                <w:lang w:val="en-GB"/>
-              </w:rPr>
-              <w:t>n :</w:t>
-            </w:r>
-            <w:proofErr w:type="gramEnd"/>
-            <w:r>
-              <w:rPr>
-                <w:sz w:val="14"/>
-                <w:szCs w:val="14"/>
-                <w:lang w:val="en-GB"/>
-              </w:rPr>
-              <w:t xml:space="preserve"> print the line numbers for each match</w:t>
-            </w:r>
-          </w:p>
-          <w:p>
-            <w:pPr>
-              <w:cnfStyle w:val="000000100000" w:firstRow="0" w:lastRow="0" w:firstColumn="0" w:lastColumn="0" w:oddVBand="0" w:evenVBand="0" w:oddHBand="1" w:evenHBand="0" w:firstRowFirstColumn="0" w:firstRowLastColumn="0" w:lastRowFirstColumn="0" w:lastRowLastColumn="0"/>
-              <w:rPr>
-                <w:sz w:val="14"/>
-                <w:szCs w:val="14"/>
-                <w:lang w:val="en-GB"/>
-              </w:rPr>
-            </w:pPr>
-            <w:r>
-              <w:rPr>
-                <w:sz w:val="14"/>
-                <w:szCs w:val="14"/>
-                <w:lang w:val="en-GB"/>
-              </w:rPr>
-              <w:t>-</w:t>
-            </w:r>
-            <w:proofErr w:type="gramStart"/>
-            <w:r>
-              <w:rPr>
-                <w:sz w:val="14"/>
-                <w:szCs w:val="14"/>
-                <w:lang w:val="en-GB"/>
-              </w:rPr>
-              <w:t>r :</w:t>
-            </w:r>
-            <w:proofErr w:type="gramEnd"/>
-            <w:r>
-              <w:rPr>
-                <w:sz w:val="14"/>
-                <w:szCs w:val="14"/>
-                <w:lang w:val="en-GB"/>
-              </w:rPr>
-              <w:t xml:space="preserve"> search recursively through directories</w:t>
+              <w:t>Reverse the characters in each line of the input stream or file</w:t>
             </w:r>
           </w:p>
         </w:tc>
@@ -11164,7 +10830,7 @@
                 <w:szCs w:val="14"/>
                 <w:lang w:val="en-GB"/>
               </w:rPr>
-              <w:t>shift &lt;X&gt;</w:t>
+              <w:t>tr &lt;options&gt; &lt;set1&gt; &lt;set2&gt; &lt;file&gt;</w:t>
             </w:r>
           </w:p>
         </w:tc>
@@ -11190,7 +10856,79 @@
                 <w:szCs w:val="14"/>
                 <w:lang w:val="en-GB"/>
               </w:rPr>
-              <w:t>Shift the positional parameters to the left. X is number of positions to shift.</w:t>
+              <w:t>Translate or delete characters. Set1 is translated to Set2.</w:t>
+            </w:r>
+          </w:p>
+          <w:p>
+            <w:pPr>
+              <w:cnfStyle w:val="000000000000" w:firstRow="0" w:lastRow="0" w:firstColumn="0" w:lastColumn="0" w:oddVBand="0" w:evenVBand="0" w:oddHBand="0" w:evenHBand="0" w:firstRowFirstColumn="0" w:firstRowLastColumn="0" w:lastRowFirstColumn="0" w:lastRowLastColumn="0"/>
+              <w:rPr>
+                <w:sz w:val="14"/>
+                <w:szCs w:val="14"/>
+                <w:lang w:val="en-GB"/>
+              </w:rPr>
+            </w:pPr>
+            <w:r>
+              <w:rPr>
+                <w:sz w:val="14"/>
+                <w:szCs w:val="14"/>
+                <w:lang w:val="en-GB"/>
+              </w:rPr>
+              <w:t>-</w:t>
+            </w:r>
+            <w:proofErr w:type="gramStart"/>
+            <w:r>
+              <w:rPr>
+                <w:sz w:val="14"/>
+                <w:szCs w:val="14"/>
+                <w:lang w:val="en-GB"/>
+              </w:rPr>
+              <w:t>d :</w:t>
+            </w:r>
+            <w:proofErr w:type="gramEnd"/>
+            <w:r>
+              <w:rPr>
+                <w:sz w:val="14"/>
+                <w:szCs w:val="14"/>
+                <w:lang w:val="en-GB"/>
+              </w:rPr>
+              <w:t xml:space="preserve"> removes the characters</w:t>
+            </w:r>
+          </w:p>
+          <w:p>
+            <w:pPr>
+              <w:cnfStyle w:val="000000000000" w:firstRow="0" w:lastRow="0" w:firstColumn="0" w:lastColumn="0" w:oddVBand="0" w:evenVBand="0" w:oddHBand="0" w:evenHBand="0" w:firstRowFirstColumn="0" w:firstRowLastColumn="0" w:lastRowFirstColumn="0" w:lastRowLastColumn="0"/>
+              <w:rPr>
+                <w:sz w:val="14"/>
+                <w:szCs w:val="14"/>
+                <w:lang w:val="en-GB"/>
+              </w:rPr>
+            </w:pPr>
+            <w:r>
+              <w:rPr>
+                <w:sz w:val="14"/>
+                <w:szCs w:val="14"/>
+                <w:lang w:val="en-GB"/>
+              </w:rPr>
+              <w:t>-</w:t>
+            </w:r>
+            <w:proofErr w:type="gramStart"/>
+            <w:r>
+              <w:rPr>
+                <w:sz w:val="14"/>
+                <w:szCs w:val="14"/>
+                <w:lang w:val="en-GB"/>
+              </w:rPr>
+              <w:t>c :</w:t>
+            </w:r>
+            <w:proofErr w:type="gramEnd"/>
+            <w:r>
+              <w:rPr>
+                <w:sz w:val="14"/>
+                <w:szCs w:val="14"/>
+                <w:lang w:val="en-GB"/>
+              </w:rPr>
+              <w:t xml:space="preserve"> complement the Set1</w:t>
             </w:r>
           </w:p>
         </w:tc>
@@ -11216,13 +10954,23 @@
                 <w:lang w:val="en-GB"/>
               </w:rPr>
             </w:pPr>
-            <w:r>
-              <w:rPr>
-                <w:sz w:val="14"/>
-                <w:szCs w:val="14"/>
-                <w:lang w:val="en-GB"/>
-              </w:rPr>
-              <w:t>jobs &lt;options&gt;</w:t>
+            <w:proofErr w:type="spellStart"/>
+            <w:r>
+              <w:rPr>
+                <w:sz w:val="14"/>
+                <w:szCs w:val="14"/>
+                <w:lang w:val="en-GB"/>
+              </w:rPr>
+              <w:t>wc</w:t>
+            </w:r>
+            <w:proofErr w:type="spellEnd"/>
+            <w:r>
+              <w:rPr>
+                <w:sz w:val="14"/>
+                <w:szCs w:val="14"/>
+                <w:lang w:val="en-GB"/>
+              </w:rPr>
+              <w:t xml:space="preserve"> &lt;options&gt; &lt;file&gt;</w:t>
             </w:r>
           </w:p>
         </w:tc>
@@ -11248,7 +10996,25 @@
                 <w:szCs w:val="14"/>
                 <w:lang w:val="en-GB"/>
               </w:rPr>
-              <w:t>Display a list of jobs that are currently running in the background or are suspended. -</w:t>
+              <w:t>Counts the number of lines, words, bytes. Options:</w:t>
+            </w:r>
+          </w:p>
+          <w:p>
+            <w:pPr>
+              <w:cnfStyle w:val="000000100000" w:firstRow="0" w:lastRow="0" w:firstColumn="0" w:lastColumn="0" w:oddVBand="0" w:evenVBand="0" w:oddHBand="1" w:evenHBand="0" w:firstRowFirstColumn="0" w:firstRowLastColumn="0" w:lastRowFirstColumn="0" w:lastRowLastColumn="0"/>
+              <w:rPr>
+                <w:sz w:val="14"/>
+                <w:szCs w:val="14"/>
+                <w:lang w:val="en-GB"/>
+              </w:rPr>
+            </w:pPr>
+            <w:r>
+              <w:rPr>
+                <w:sz w:val="14"/>
+                <w:szCs w:val="14"/>
+                <w:lang w:val="en-GB"/>
+              </w:rPr>
+              <w:t>-</w:t>
             </w:r>
             <w:proofErr w:type="gramStart"/>
             <w:r>
@@ -11266,7 +11032,7 @@
                 <w:szCs w:val="14"/>
                 <w:lang w:val="en-GB"/>
               </w:rPr>
-              <w:t xml:space="preserve"> also displays PID of a job</w:t>
+              <w:t xml:space="preserve"> only counts the lines</w:t>
             </w:r>
           </w:p>
           <w:p>
@@ -11293,7 +11059,7 @@
                 <w:szCs w:val="14"/>
                 <w:lang w:val="en-GB"/>
               </w:rPr>
-              <w:t>p :</w:t>
+              <w:t>w :</w:t>
             </w:r>
             <w:proofErr w:type="gramEnd"/>
             <w:r>
@@ -11302,7 +11068,7 @@
                 <w:szCs w:val="14"/>
                 <w:lang w:val="en-GB"/>
               </w:rPr>
-              <w:t xml:space="preserve"> displays only the PIDs</w:t>
+              <w:t xml:space="preserve"> only counts the words</w:t>
             </w:r>
           </w:p>
           <w:p>
@@ -11329,7 +11095,7 @@
                 <w:szCs w:val="14"/>
                 <w:lang w:val="en-GB"/>
               </w:rPr>
-              <w:t>r :</w:t>
+              <w:t>c :</w:t>
             </w:r>
             <w:proofErr w:type="gramEnd"/>
             <w:r>
@@ -11338,43 +11104,7 @@
                 <w:szCs w:val="14"/>
                 <w:lang w:val="en-GB"/>
               </w:rPr>
-              <w:t xml:space="preserve"> displays the running jobs</w:t>
-            </w:r>
-          </w:p>
-          <w:p>
-            <w:pPr>
-              <w:cnfStyle w:val="000000100000" w:firstRow="0" w:lastRow="0" w:firstColumn="0" w:lastColumn="0" w:oddVBand="0" w:evenVBand="0" w:oddHBand="1" w:evenHBand="0" w:firstRowFirstColumn="0" w:firstRowLastColumn="0" w:lastRowFirstColumn="0" w:lastRowLastColumn="0"/>
-              <w:rPr>
-                <w:sz w:val="14"/>
-                <w:szCs w:val="14"/>
-                <w:lang w:val="en-GB"/>
-              </w:rPr>
-            </w:pPr>
-            <w:r>
-              <w:rPr>
-                <w:sz w:val="14"/>
-                <w:szCs w:val="14"/>
-                <w:lang w:val="en-GB"/>
-              </w:rPr>
-              <w:t>-</w:t>
-            </w:r>
-            <w:proofErr w:type="gramStart"/>
-            <w:r>
-              <w:rPr>
-                <w:sz w:val="14"/>
-                <w:szCs w:val="14"/>
-                <w:lang w:val="en-GB"/>
-              </w:rPr>
-              <w:t>s :</w:t>
-            </w:r>
-            <w:proofErr w:type="gramEnd"/>
-            <w:r>
-              <w:rPr>
-                <w:sz w:val="14"/>
-                <w:szCs w:val="14"/>
-                <w:lang w:val="en-GB"/>
-              </w:rPr>
-              <w:t xml:space="preserve"> displays the stopped jobs</w:t>
+              <w:t xml:space="preserve"> only counts the bytes</w:t>
             </w:r>
           </w:p>
         </w:tc>
@@ -11399,23 +11129,13 @@
                 <w:lang w:val="en-GB"/>
               </w:rPr>
             </w:pPr>
-            <w:proofErr w:type="spellStart"/>
-            <w:r>
-              <w:rPr>
-                <w:sz w:val="14"/>
-                <w:szCs w:val="14"/>
-                <w:lang w:val="en-GB"/>
-              </w:rPr>
-              <w:t>fg</w:t>
-            </w:r>
-            <w:proofErr w:type="spellEnd"/>
-            <w:r>
-              <w:rPr>
-                <w:sz w:val="14"/>
-                <w:szCs w:val="14"/>
-                <w:lang w:val="en-GB"/>
-              </w:rPr>
-              <w:t xml:space="preserve"> &lt;JID&gt;</w:t>
+            <w:r>
+              <w:rPr>
+                <w:sz w:val="14"/>
+                <w:szCs w:val="14"/>
+                <w:lang w:val="en-GB"/>
+              </w:rPr>
+              <w:t>grep &lt;options&gt; &lt;pattern&gt; &lt;file&gt;</w:t>
             </w:r>
           </w:p>
         </w:tc>
@@ -11441,8 +11161,27 @@
                 <w:szCs w:val="14"/>
                 <w:lang w:val="en-GB"/>
               </w:rPr>
-              <w:t xml:space="preserve">Bring a job that is running in the </w:t>
-            </w:r>
+              <w:t>Search for specific pattern or regular expression. Options:</w:t>
+            </w:r>
+          </w:p>
+          <w:p>
+            <w:pPr>
+              <w:cnfStyle w:val="000000000000" w:firstRow="0" w:lastRow="0" w:firstColumn="0" w:lastColumn="0" w:oddVBand="0" w:evenVBand="0" w:oddHBand="0" w:evenHBand="0" w:firstRowFirstColumn="0" w:firstRowLastColumn="0" w:lastRowFirstColumn="0" w:lastRowLastColumn="0"/>
+              <w:rPr>
+                <w:sz w:val="14"/>
+                <w:szCs w:val="14"/>
+                <w:lang w:val="en-GB"/>
+              </w:rPr>
+            </w:pPr>
+            <w:r>
+              <w:rPr>
+                <w:sz w:val="14"/>
+                <w:szCs w:val="14"/>
+                <w:lang w:val="en-GB"/>
+              </w:rPr>
+              <w:t>-</w:t>
+            </w:r>
+            <w:proofErr w:type="spellStart"/>
             <w:proofErr w:type="gramStart"/>
             <w:r>
               <w:rPr>
@@ -11450,7 +11189,16 @@
                 <w:szCs w:val="14"/>
                 <w:lang w:val="en-GB"/>
               </w:rPr>
-              <w:t>background  to</w:t>
+              <w:t>i</w:t>
+            </w:r>
+            <w:proofErr w:type="spellEnd"/>
+            <w:r>
+              <w:rPr>
+                <w:sz w:val="14"/>
+                <w:szCs w:val="14"/>
+                <w:lang w:val="en-GB"/>
+              </w:rPr>
+              <w:t xml:space="preserve"> :</w:t>
             </w:r>
             <w:proofErr w:type="gramEnd"/>
             <w:r>
@@ -11459,7 +11207,251 @@
                 <w:szCs w:val="14"/>
                 <w:lang w:val="en-GB"/>
               </w:rPr>
-              <w:t xml:space="preserve"> the foreground.</w:t>
+              <w:t xml:space="preserve"> ignore case</w:t>
+            </w:r>
+          </w:p>
+          <w:p>
+            <w:pPr>
+              <w:cnfStyle w:val="000000000000" w:firstRow="0" w:lastRow="0" w:firstColumn="0" w:lastColumn="0" w:oddVBand="0" w:evenVBand="0" w:oddHBand="0" w:evenHBand="0" w:firstRowFirstColumn="0" w:firstRowLastColumn="0" w:lastRowFirstColumn="0" w:lastRowLastColumn="0"/>
+              <w:rPr>
+                <w:sz w:val="14"/>
+                <w:szCs w:val="14"/>
+                <w:lang w:val="en-GB"/>
+              </w:rPr>
+            </w:pPr>
+            <w:r>
+              <w:rPr>
+                <w:sz w:val="14"/>
+                <w:szCs w:val="14"/>
+                <w:lang w:val="en-GB"/>
+              </w:rPr>
+              <w:t>-</w:t>
+            </w:r>
+            <w:proofErr w:type="gramStart"/>
+            <w:r>
+              <w:rPr>
+                <w:sz w:val="14"/>
+                <w:szCs w:val="14"/>
+                <w:lang w:val="en-GB"/>
+              </w:rPr>
+              <w:t>v :</w:t>
+            </w:r>
+            <w:proofErr w:type="gramEnd"/>
+            <w:r>
+              <w:rPr>
+                <w:sz w:val="14"/>
+                <w:szCs w:val="14"/>
+                <w:lang w:val="en-GB"/>
+              </w:rPr>
+              <w:t xml:space="preserve">  invert the match (print only the lines not matching the pattern)</w:t>
+            </w:r>
+          </w:p>
+          <w:p>
+            <w:pPr>
+              <w:cnfStyle w:val="000000000000" w:firstRow="0" w:lastRow="0" w:firstColumn="0" w:lastColumn="0" w:oddVBand="0" w:evenVBand="0" w:oddHBand="0" w:evenHBand="0" w:firstRowFirstColumn="0" w:firstRowLastColumn="0" w:lastRowFirstColumn="0" w:lastRowLastColumn="0"/>
+              <w:rPr>
+                <w:sz w:val="14"/>
+                <w:szCs w:val="14"/>
+                <w:lang w:val="en-GB"/>
+              </w:rPr>
+            </w:pPr>
+            <w:r>
+              <w:rPr>
+                <w:sz w:val="14"/>
+                <w:szCs w:val="14"/>
+                <w:lang w:val="en-GB"/>
+              </w:rPr>
+              <w:t>-</w:t>
+            </w:r>
+            <w:proofErr w:type="gramStart"/>
+            <w:r>
+              <w:rPr>
+                <w:sz w:val="14"/>
+                <w:szCs w:val="14"/>
+                <w:lang w:val="en-GB"/>
+              </w:rPr>
+              <w:t>w :</w:t>
+            </w:r>
+            <w:proofErr w:type="gramEnd"/>
+            <w:r>
+              <w:rPr>
+                <w:sz w:val="14"/>
+                <w:szCs w:val="14"/>
+                <w:lang w:val="en-GB"/>
+              </w:rPr>
+              <w:t xml:space="preserve"> match only whole words</w:t>
+            </w:r>
+          </w:p>
+          <w:p>
+            <w:pPr>
+              <w:cnfStyle w:val="000000000000" w:firstRow="0" w:lastRow="0" w:firstColumn="0" w:lastColumn="0" w:oddVBand="0" w:evenVBand="0" w:oddHBand="0" w:evenHBand="0" w:firstRowFirstColumn="0" w:firstRowLastColumn="0" w:lastRowFirstColumn="0" w:lastRowLastColumn="0"/>
+              <w:rPr>
+                <w:sz w:val="14"/>
+                <w:szCs w:val="14"/>
+                <w:lang w:val="en-GB"/>
+              </w:rPr>
+            </w:pPr>
+            <w:r>
+              <w:rPr>
+                <w:sz w:val="14"/>
+                <w:szCs w:val="14"/>
+                <w:lang w:val="en-GB"/>
+              </w:rPr>
+              <w:t>-</w:t>
+            </w:r>
+            <w:proofErr w:type="gramStart"/>
+            <w:r>
+              <w:rPr>
+                <w:sz w:val="14"/>
+                <w:szCs w:val="14"/>
+                <w:lang w:val="en-GB"/>
+              </w:rPr>
+              <w:t>n :</w:t>
+            </w:r>
+            <w:proofErr w:type="gramEnd"/>
+            <w:r>
+              <w:rPr>
+                <w:sz w:val="14"/>
+                <w:szCs w:val="14"/>
+                <w:lang w:val="en-GB"/>
+              </w:rPr>
+              <w:t xml:space="preserve"> print the line numbers for each match</w:t>
+            </w:r>
+          </w:p>
+          <w:p>
+            <w:pPr>
+              <w:cnfStyle w:val="000000000000" w:firstRow="0" w:lastRow="0" w:firstColumn="0" w:lastColumn="0" w:oddVBand="0" w:evenVBand="0" w:oddHBand="0" w:evenHBand="0" w:firstRowFirstColumn="0" w:firstRowLastColumn="0" w:lastRowFirstColumn="0" w:lastRowLastColumn="0"/>
+              <w:rPr>
+                <w:sz w:val="14"/>
+                <w:szCs w:val="14"/>
+                <w:lang w:val="en-GB"/>
+              </w:rPr>
+            </w:pPr>
+            <w:r>
+              <w:rPr>
+                <w:sz w:val="14"/>
+                <w:szCs w:val="14"/>
+                <w:lang w:val="en-GB"/>
+              </w:rPr>
+              <w:t>-</w:t>
+            </w:r>
+            <w:proofErr w:type="gramStart"/>
+            <w:r>
+              <w:rPr>
+                <w:sz w:val="14"/>
+                <w:szCs w:val="14"/>
+                <w:lang w:val="en-GB"/>
+              </w:rPr>
+              <w:t>r :</w:t>
+            </w:r>
+            <w:proofErr w:type="gramEnd"/>
+            <w:r>
+              <w:rPr>
+                <w:sz w:val="14"/>
+                <w:szCs w:val="14"/>
+                <w:lang w:val="en-GB"/>
+              </w:rPr>
+              <w:t xml:space="preserve"> search recursively through directories</w:t>
+            </w:r>
+          </w:p>
+          <w:p>
+            <w:pPr>
+              <w:cnfStyle w:val="000000000000" w:firstRow="0" w:lastRow="0" w:firstColumn="0" w:lastColumn="0" w:oddVBand="0" w:evenVBand="0" w:oddHBand="0" w:evenHBand="0" w:firstRowFirstColumn="0" w:firstRowLastColumn="0" w:lastRowFirstColumn="0" w:lastRowLastColumn="0"/>
+              <w:rPr>
+                <w:sz w:val="14"/>
+                <w:szCs w:val="14"/>
+                <w:lang w:val="en-GB"/>
+              </w:rPr>
+            </w:pPr>
+            <w:r>
+              <w:rPr>
+                <w:sz w:val="14"/>
+                <w:szCs w:val="14"/>
+                <w:lang w:val="en-GB"/>
+              </w:rPr>
+              <w:t>-e: advanced pattern matching</w:t>
+            </w:r>
+          </w:p>
+          <w:p>
+            <w:pPr>
+              <w:cnfStyle w:val="000000000000" w:firstRow="0" w:lastRow="0" w:firstColumn="0" w:lastColumn="0" w:oddVBand="0" w:evenVBand="0" w:oddHBand="0" w:evenHBand="0" w:firstRowFirstColumn="0" w:firstRowLastColumn="0" w:lastRowFirstColumn="0" w:lastRowLastColumn="0"/>
+              <w:rPr>
+                <w:sz w:val="14"/>
+                <w:szCs w:val="14"/>
+                <w:lang w:val="en-GB"/>
+              </w:rPr>
+            </w:pPr>
+            <w:r>
+              <w:rPr>
+                <w:sz w:val="14"/>
+                <w:szCs w:val="14"/>
+                <w:lang w:val="en-GB"/>
+              </w:rPr>
+              <w:t>()-group {}-multiplier []-range</w:t>
+            </w:r>
+          </w:p>
+          <w:p>
+            <w:pPr>
+              <w:cnfStyle w:val="000000000000" w:firstRow="0" w:lastRow="0" w:firstColumn="0" w:lastColumn="0" w:oddVBand="0" w:evenVBand="0" w:oddHBand="0" w:evenHBand="0" w:firstRowFirstColumn="0" w:firstRowLastColumn="0" w:lastRowFirstColumn="0" w:lastRowLastColumn="0"/>
+              <w:rPr>
+                <w:sz w:val="14"/>
+                <w:szCs w:val="14"/>
+                <w:lang w:val="en-GB"/>
+              </w:rPr>
+            </w:pPr>
+            <w:proofErr w:type="gramStart"/>
+            <w:r>
+              <w:rPr>
+                <w:sz w:val="14"/>
+                <w:szCs w:val="14"/>
+                <w:lang w:val="en-GB"/>
+              </w:rPr>
+              <w:t>+,*,?</w:t>
+            </w:r>
+            <w:proofErr w:type="gramEnd"/>
+            <w:r>
+              <w:rPr>
+                <w:sz w:val="14"/>
+                <w:szCs w:val="14"/>
+                <w:lang w:val="en-GB"/>
+              </w:rPr>
+              <w:t xml:space="preserve"> – wildcards \</w:t>
+            </w:r>
+            <w:proofErr w:type="spellStart"/>
+            <w:r>
+              <w:rPr>
+                <w:sz w:val="14"/>
+                <w:szCs w:val="14"/>
+                <w:lang w:val="en-GB"/>
+              </w:rPr>
+              <w:t>bXXX</w:t>
+            </w:r>
+            <w:proofErr w:type="spellEnd"/>
+            <w:r>
+              <w:rPr>
+                <w:sz w:val="14"/>
+                <w:szCs w:val="14"/>
+                <w:lang w:val="en-GB"/>
+              </w:rPr>
+              <w:t>\b-word</w:t>
+            </w:r>
+          </w:p>
+          <w:p>
+            <w:pPr>
+              <w:cnfStyle w:val="000000000000" w:firstRow="0" w:lastRow="0" w:firstColumn="0" w:lastColumn="0" w:oddVBand="0" w:evenVBand="0" w:oddHBand="0" w:evenHBand="0" w:firstRowFirstColumn="0" w:firstRowLastColumn="0" w:lastRowFirstColumn="0" w:lastRowLastColumn="0"/>
+              <w:rPr>
+                <w:sz w:val="14"/>
+                <w:szCs w:val="14"/>
+                <w:lang w:val="en-GB"/>
+              </w:rPr>
+            </w:pPr>
+            <w:r>
+              <w:rPr>
+                <w:sz w:val="14"/>
+                <w:szCs w:val="14"/>
+                <w:lang w:val="en-GB"/>
+              </w:rPr>
+              <w:t>|- or       \N-backreference</w:t>
             </w:r>
           </w:p>
         </w:tc>
@@ -11485,23 +11477,13 @@
                 <w:lang w:val="en-GB"/>
               </w:rPr>
             </w:pPr>
-            <w:proofErr w:type="spellStart"/>
-            <w:r>
-              <w:rPr>
-                <w:sz w:val="14"/>
-                <w:szCs w:val="14"/>
-                <w:lang w:val="en-GB"/>
-              </w:rPr>
-              <w:t>bg</w:t>
-            </w:r>
-            <w:proofErr w:type="spellEnd"/>
-            <w:r>
-              <w:rPr>
-                <w:sz w:val="14"/>
-                <w:szCs w:val="14"/>
-                <w:lang w:val="en-GB"/>
-              </w:rPr>
-              <w:t xml:space="preserve"> &lt;JID&gt;</w:t>
+            <w:r>
+              <w:rPr>
+                <w:sz w:val="14"/>
+                <w:szCs w:val="14"/>
+                <w:lang w:val="en-GB"/>
+              </w:rPr>
+              <w:t>shift &lt;X&gt;</w:t>
             </w:r>
           </w:p>
         </w:tc>
@@ -11527,7 +11509,7 @@
                 <w:szCs w:val="14"/>
                 <w:lang w:val="en-GB"/>
               </w:rPr>
-              <w:t>Start a suspended job in the background.</w:t>
+              <w:t>Shift the positional parameters to the left. X is number of positions to shift.</w:t>
             </w:r>
           </w:p>
         </w:tc>
@@ -11558,24 +11540,7 @@
                 <w:szCs w:val="14"/>
                 <w:lang w:val="en-GB"/>
               </w:rPr>
-              <w:t xml:space="preserve">disown </w:t>
-            </w:r>
-          </w:p>
-          <w:p>
-            <w:pPr>
-              <w:rPr>
-                <w:sz w:val="14"/>
-                <w:szCs w:val="14"/>
-                <w:lang w:val="en-GB"/>
-              </w:rPr>
-            </w:pPr>
-            <w:r>
-              <w:rPr>
-                <w:sz w:val="14"/>
-                <w:szCs w:val="14"/>
-                <w:lang w:val="en-GB"/>
-              </w:rPr>
-              <w:t>%&lt;JID&gt;</w:t>
+              <w:t>jobs &lt;options&gt;</w:t>
             </w:r>
           </w:p>
         </w:tc>
@@ -11601,7 +11566,7 @@
                 <w:szCs w:val="14"/>
                 <w:lang w:val="en-GB"/>
               </w:rPr>
-              <w:t>Remove jobs from shell’s job control. (</w:t>
+              <w:t>Display a list of jobs that are currently running in the background or are suspended. -</w:t>
             </w:r>
             <w:proofErr w:type="gramStart"/>
             <w:r>
@@ -11610,7 +11575,7 @@
                 <w:szCs w:val="14"/>
                 <w:lang w:val="en-GB"/>
               </w:rPr>
-              <w:t>disown  %</w:t>
+              <w:t>l :</w:t>
             </w:r>
             <w:proofErr w:type="gramEnd"/>
             <w:r>
@@ -11619,7 +11584,115 @@
                 <w:szCs w:val="14"/>
                 <w:lang w:val="en-GB"/>
               </w:rPr>
-              <w:t>2 : removes job with JID 2)</w:t>
+              <w:t xml:space="preserve"> also displays PID of a job</w:t>
+            </w:r>
+          </w:p>
+          <w:p>
+            <w:pPr>
+              <w:cnfStyle w:val="000000000000" w:firstRow="0" w:lastRow="0" w:firstColumn="0" w:lastColumn="0" w:oddVBand="0" w:evenVBand="0" w:oddHBand="0" w:evenHBand="0" w:firstRowFirstColumn="0" w:firstRowLastColumn="0" w:lastRowFirstColumn="0" w:lastRowLastColumn="0"/>
+              <w:rPr>
+                <w:sz w:val="14"/>
+                <w:szCs w:val="14"/>
+                <w:lang w:val="en-GB"/>
+              </w:rPr>
+            </w:pPr>
+            <w:r>
+              <w:rPr>
+                <w:sz w:val="14"/>
+                <w:szCs w:val="14"/>
+                <w:lang w:val="en-GB"/>
+              </w:rPr>
+              <w:t>-</w:t>
+            </w:r>
+            <w:proofErr w:type="gramStart"/>
+            <w:r>
+              <w:rPr>
+                <w:sz w:val="14"/>
+                <w:szCs w:val="14"/>
+                <w:lang w:val="en-GB"/>
+              </w:rPr>
+              <w:t>p :</w:t>
+            </w:r>
+            <w:proofErr w:type="gramEnd"/>
+            <w:r>
+              <w:rPr>
+                <w:sz w:val="14"/>
+                <w:szCs w:val="14"/>
+                <w:lang w:val="en-GB"/>
+              </w:rPr>
+              <w:t xml:space="preserve"> displays only the PIDs</w:t>
+            </w:r>
+          </w:p>
+          <w:p>
+            <w:pPr>
+              <w:cnfStyle w:val="000000000000" w:firstRow="0" w:lastRow="0" w:firstColumn="0" w:lastColumn="0" w:oddVBand="0" w:evenVBand="0" w:oddHBand="0" w:evenHBand="0" w:firstRowFirstColumn="0" w:firstRowLastColumn="0" w:lastRowFirstColumn="0" w:lastRowLastColumn="0"/>
+              <w:rPr>
+                <w:sz w:val="14"/>
+                <w:szCs w:val="14"/>
+                <w:lang w:val="en-GB"/>
+              </w:rPr>
+            </w:pPr>
+            <w:r>
+              <w:rPr>
+                <w:sz w:val="14"/>
+                <w:szCs w:val="14"/>
+                <w:lang w:val="en-GB"/>
+              </w:rPr>
+              <w:t>-</w:t>
+            </w:r>
+            <w:proofErr w:type="gramStart"/>
+            <w:r>
+              <w:rPr>
+                <w:sz w:val="14"/>
+                <w:szCs w:val="14"/>
+                <w:lang w:val="en-GB"/>
+              </w:rPr>
+              <w:t>r :</w:t>
+            </w:r>
+            <w:proofErr w:type="gramEnd"/>
+            <w:r>
+              <w:rPr>
+                <w:sz w:val="14"/>
+                <w:szCs w:val="14"/>
+                <w:lang w:val="en-GB"/>
+              </w:rPr>
+              <w:t xml:space="preserve"> displays the running jobs</w:t>
+            </w:r>
+          </w:p>
+          <w:p>
+            <w:pPr>
+              <w:cnfStyle w:val="000000000000" w:firstRow="0" w:lastRow="0" w:firstColumn="0" w:lastColumn="0" w:oddVBand="0" w:evenVBand="0" w:oddHBand="0" w:evenHBand="0" w:firstRowFirstColumn="0" w:firstRowLastColumn="0" w:lastRowFirstColumn="0" w:lastRowLastColumn="0"/>
+              <w:rPr>
+                <w:sz w:val="14"/>
+                <w:szCs w:val="14"/>
+                <w:lang w:val="en-GB"/>
+              </w:rPr>
+            </w:pPr>
+            <w:r>
+              <w:rPr>
+                <w:sz w:val="14"/>
+                <w:szCs w:val="14"/>
+                <w:lang w:val="en-GB"/>
+              </w:rPr>
+              <w:t>-</w:t>
+            </w:r>
+            <w:proofErr w:type="gramStart"/>
+            <w:r>
+              <w:rPr>
+                <w:sz w:val="14"/>
+                <w:szCs w:val="14"/>
+                <w:lang w:val="en-GB"/>
+              </w:rPr>
+              <w:t>s :</w:t>
+            </w:r>
+            <w:proofErr w:type="gramEnd"/>
+            <w:r>
+              <w:rPr>
+                <w:sz w:val="14"/>
+                <w:szCs w:val="14"/>
+                <w:lang w:val="en-GB"/>
+              </w:rPr>
+              <w:t xml:space="preserve"> displays the stopped jobs</w:t>
             </w:r>
           </w:p>
         </w:tc>
@@ -11652,16 +11725,16 @@
                 <w:szCs w:val="14"/>
                 <w:lang w:val="en-GB"/>
               </w:rPr>
-              <w:t>ulimit</w:t>
-            </w:r>
-            <w:proofErr w:type="spellEnd"/>
-            <w:r>
-              <w:rPr>
-                <w:sz w:val="14"/>
-                <w:szCs w:val="14"/>
-                <w:lang w:val="en-GB"/>
-              </w:rPr>
-              <w:t xml:space="preserve"> &lt;options&gt;</w:t>
+              <w:t>fg</w:t>
+            </w:r>
+            <w:proofErr w:type="spellEnd"/>
+            <w:r>
+              <w:rPr>
+                <w:sz w:val="14"/>
+                <w:szCs w:val="14"/>
+                <w:lang w:val="en-GB"/>
+              </w:rPr>
+              <w:t xml:space="preserve"> &lt;JID&gt;</w:t>
             </w:r>
           </w:p>
         </w:tc>
@@ -11687,12 +11760,257 @@
                 <w:szCs w:val="14"/>
                 <w:lang w:val="en-GB"/>
               </w:rPr>
+              <w:t xml:space="preserve">Bring a job that is running in the </w:t>
+            </w:r>
+            <w:proofErr w:type="gramStart"/>
+            <w:r>
+              <w:rPr>
+                <w:sz w:val="14"/>
+                <w:szCs w:val="14"/>
+                <w:lang w:val="en-GB"/>
+              </w:rPr>
+              <w:t>background  to</w:t>
+            </w:r>
+            <w:proofErr w:type="gramEnd"/>
+            <w:r>
+              <w:rPr>
+                <w:sz w:val="14"/>
+                <w:szCs w:val="14"/>
+                <w:lang w:val="en-GB"/>
+              </w:rPr>
+              <w:t xml:space="preserve"> the foreground.</w:t>
+            </w:r>
+          </w:p>
+        </w:tc>
+      </w:tr>
+      <w:tr>
+        <w:trPr>
+          <w:trHeight w:val="300"/>
+        </w:trPr>
+        <w:tc>
+          <w:tcPr>
+            <w:cnfStyle w:val="001000000000" w:firstRow="0" w:lastRow="0" w:firstColumn="1" w:lastColumn="0" w:oddVBand="0" w:evenVBand="0" w:oddHBand="0" w:evenHBand="0" w:firstRowFirstColumn="0" w:firstRowLastColumn="0" w:lastRowFirstColumn="0" w:lastRowLastColumn="0"/>
+            <w:tcW w:w="1170" w:type="dxa"/>
+            <w:tcBorders>
+              <w:right w:val="single" w:sz="4" w:space="0" w:color="000000" w:themeColor="text1"/>
+            </w:tcBorders>
+          </w:tcPr>
+          <w:p>
+            <w:pPr>
+              <w:rPr>
+                <w:sz w:val="14"/>
+                <w:szCs w:val="14"/>
+                <w:lang w:val="en-GB"/>
+              </w:rPr>
+            </w:pPr>
+            <w:proofErr w:type="spellStart"/>
+            <w:r>
+              <w:rPr>
+                <w:sz w:val="14"/>
+                <w:szCs w:val="14"/>
+                <w:lang w:val="en-GB"/>
+              </w:rPr>
+              <w:t>bg</w:t>
+            </w:r>
+            <w:proofErr w:type="spellEnd"/>
+            <w:r>
+              <w:rPr>
+                <w:sz w:val="14"/>
+                <w:szCs w:val="14"/>
+                <w:lang w:val="en-GB"/>
+              </w:rPr>
+              <w:t xml:space="preserve"> &lt;JID&gt;</w:t>
+            </w:r>
+          </w:p>
+        </w:tc>
+        <w:tc>
+          <w:tcPr>
+            <w:tcW w:w="2511" w:type="dxa"/>
+            <w:tcBorders>
+              <w:left w:val="single" w:sz="4" w:space="0" w:color="000000" w:themeColor="text1"/>
+            </w:tcBorders>
+          </w:tcPr>
+          <w:p>
+            <w:pPr>
+              <w:cnfStyle w:val="000000000000" w:firstRow="0" w:lastRow="0" w:firstColumn="0" w:lastColumn="0" w:oddVBand="0" w:evenVBand="0" w:oddHBand="0" w:evenHBand="0" w:firstRowFirstColumn="0" w:firstRowLastColumn="0" w:lastRowFirstColumn="0" w:lastRowLastColumn="0"/>
+              <w:rPr>
+                <w:sz w:val="14"/>
+                <w:szCs w:val="14"/>
+                <w:lang w:val="en-GB"/>
+              </w:rPr>
+            </w:pPr>
+            <w:r>
+              <w:rPr>
+                <w:sz w:val="14"/>
+                <w:szCs w:val="14"/>
+                <w:lang w:val="en-GB"/>
+              </w:rPr>
+              <w:t>Start a suspended job in the background.</w:t>
+            </w:r>
+          </w:p>
+        </w:tc>
+      </w:tr>
+      <w:tr>
+        <w:trPr>
+          <w:cnfStyle w:val="000000100000" w:firstRow="0" w:lastRow="0" w:firstColumn="0" w:lastColumn="0" w:oddVBand="0" w:evenVBand="0" w:oddHBand="1" w:evenHBand="0" w:firstRowFirstColumn="0" w:firstRowLastColumn="0" w:lastRowFirstColumn="0" w:lastRowLastColumn="0"/>
+          <w:trHeight w:val="300"/>
+        </w:trPr>
+        <w:tc>
+          <w:tcPr>
+            <w:cnfStyle w:val="001000000000" w:firstRow="0" w:lastRow="0" w:firstColumn="1" w:lastColumn="0" w:oddVBand="0" w:evenVBand="0" w:oddHBand="0" w:evenHBand="0" w:firstRowFirstColumn="0" w:firstRowLastColumn="0" w:lastRowFirstColumn="0" w:lastRowLastColumn="0"/>
+            <w:tcW w:w="1170" w:type="dxa"/>
+            <w:tcBorders>
+              <w:right w:val="single" w:sz="4" w:space="0" w:color="000000" w:themeColor="text1"/>
+            </w:tcBorders>
+          </w:tcPr>
+          <w:p>
+            <w:pPr>
+              <w:rPr>
+                <w:sz w:val="14"/>
+                <w:szCs w:val="14"/>
+                <w:lang w:val="en-GB"/>
+              </w:rPr>
+            </w:pPr>
+            <w:r>
+              <w:rPr>
+                <w:sz w:val="14"/>
+                <w:szCs w:val="14"/>
+                <w:lang w:val="en-GB"/>
+              </w:rPr>
+              <w:t xml:space="preserve">disown </w:t>
+            </w:r>
+          </w:p>
+          <w:p>
+            <w:pPr>
+              <w:rPr>
+                <w:sz w:val="14"/>
+                <w:szCs w:val="14"/>
+                <w:lang w:val="en-GB"/>
+              </w:rPr>
+            </w:pPr>
+            <w:r>
+              <w:rPr>
+                <w:sz w:val="14"/>
+                <w:szCs w:val="14"/>
+                <w:lang w:val="en-GB"/>
+              </w:rPr>
+              <w:t>%&lt;JID&gt;</w:t>
+            </w:r>
+          </w:p>
+        </w:tc>
+        <w:tc>
+          <w:tcPr>
+            <w:tcW w:w="2511" w:type="dxa"/>
+            <w:tcBorders>
+              <w:left w:val="single" w:sz="4" w:space="0" w:color="000000" w:themeColor="text1"/>
+            </w:tcBorders>
+          </w:tcPr>
+          <w:p>
+            <w:pPr>
+              <w:cnfStyle w:val="000000100000" w:firstRow="0" w:lastRow="0" w:firstColumn="0" w:lastColumn="0" w:oddVBand="0" w:evenVBand="0" w:oddHBand="1" w:evenHBand="0" w:firstRowFirstColumn="0" w:firstRowLastColumn="0" w:lastRowFirstColumn="0" w:lastRowLastColumn="0"/>
+              <w:rPr>
+                <w:sz w:val="14"/>
+                <w:szCs w:val="14"/>
+                <w:lang w:val="en-GB"/>
+              </w:rPr>
+            </w:pPr>
+            <w:r>
+              <w:rPr>
+                <w:sz w:val="14"/>
+                <w:szCs w:val="14"/>
+                <w:lang w:val="en-GB"/>
+              </w:rPr>
+              <w:t>Remove jobs from shell’s job control. (</w:t>
+            </w:r>
+            <w:proofErr w:type="gramStart"/>
+            <w:r>
+              <w:rPr>
+                <w:sz w:val="14"/>
+                <w:szCs w:val="14"/>
+                <w:lang w:val="en-GB"/>
+              </w:rPr>
+              <w:t>disown  %</w:t>
+            </w:r>
+            <w:proofErr w:type="gramEnd"/>
+            <w:r>
+              <w:rPr>
+                <w:sz w:val="14"/>
+                <w:szCs w:val="14"/>
+                <w:lang w:val="en-GB"/>
+              </w:rPr>
+              <w:t>2 : removes job with JID 2)</w:t>
+            </w:r>
+          </w:p>
+        </w:tc>
+      </w:tr>
+      <w:tr>
+        <w:trPr>
+          <w:trHeight w:val="300"/>
+        </w:trPr>
+        <w:tc>
+          <w:tcPr>
+            <w:cnfStyle w:val="001000000000" w:firstRow="0" w:lastRow="0" w:firstColumn="1" w:lastColumn="0" w:oddVBand="0" w:evenVBand="0" w:oddHBand="0" w:evenHBand="0" w:firstRowFirstColumn="0" w:firstRowLastColumn="0" w:lastRowFirstColumn="0" w:lastRowLastColumn="0"/>
+            <w:tcW w:w="1170" w:type="dxa"/>
+            <w:tcBorders>
+              <w:right w:val="single" w:sz="4" w:space="0" w:color="000000" w:themeColor="text1"/>
+            </w:tcBorders>
+          </w:tcPr>
+          <w:p>
+            <w:pPr>
+              <w:rPr>
+                <w:sz w:val="14"/>
+                <w:szCs w:val="14"/>
+                <w:lang w:val="en-GB"/>
+              </w:rPr>
+            </w:pPr>
+            <w:proofErr w:type="spellStart"/>
+            <w:r>
+              <w:rPr>
+                <w:sz w:val="14"/>
+                <w:szCs w:val="14"/>
+                <w:lang w:val="en-GB"/>
+              </w:rPr>
+              <w:t>ulimit</w:t>
+            </w:r>
+            <w:proofErr w:type="spellEnd"/>
+            <w:r>
+              <w:rPr>
+                <w:sz w:val="14"/>
+                <w:szCs w:val="14"/>
+                <w:lang w:val="en-GB"/>
+              </w:rPr>
+              <w:t xml:space="preserve"> &lt;options&gt;</w:t>
+            </w:r>
+          </w:p>
+        </w:tc>
+        <w:tc>
+          <w:tcPr>
+            <w:tcW w:w="2511" w:type="dxa"/>
+            <w:tcBorders>
+              <w:left w:val="single" w:sz="4" w:space="0" w:color="000000" w:themeColor="text1"/>
+            </w:tcBorders>
+          </w:tcPr>
+          <w:p>
+            <w:pPr>
+              <w:cnfStyle w:val="000000000000" w:firstRow="0" w:lastRow="0" w:firstColumn="0" w:lastColumn="0" w:oddVBand="0" w:evenVBand="0" w:oddHBand="0" w:evenHBand="0" w:firstRowFirstColumn="0" w:firstRowLastColumn="0" w:lastRowFirstColumn="0" w:lastRowLastColumn="0"/>
+              <w:rPr>
+                <w:sz w:val="14"/>
+                <w:szCs w:val="14"/>
+                <w:lang w:val="en-GB"/>
+              </w:rPr>
+            </w:pPr>
+            <w:r>
+              <w:rPr>
+                <w:sz w:val="14"/>
+                <w:szCs w:val="14"/>
+                <w:lang w:val="en-GB"/>
+              </w:rPr>
               <w:t>Display the resource limits of the current shell and its children.</w:t>
             </w:r>
           </w:p>
           <w:p>
             <w:pPr>
-              <w:cnfStyle w:val="000000100000" w:firstRow="0" w:lastRow="0" w:firstColumn="0" w:lastColumn="0" w:oddVBand="0" w:evenVBand="0" w:oddHBand="1" w:evenHBand="0" w:firstRowFirstColumn="0" w:firstRowLastColumn="0" w:lastRowFirstColumn="0" w:lastRowLastColumn="0"/>
+              <w:cnfStyle w:val="000000000000" w:firstRow="0" w:lastRow="0" w:firstColumn="0" w:lastColumn="0" w:oddVBand="0" w:evenVBand="0" w:oddHBand="0" w:evenHBand="0" w:firstRowFirstColumn="0" w:firstRowLastColumn="0" w:lastRowFirstColumn="0" w:lastRowLastColumn="0"/>
               <w:rPr>
                 <w:sz w:val="14"/>
                 <w:szCs w:val="14"/>
@@ -12132,6 +12450,34 @@
                 <w:szCs w:val="14"/>
                 <w:lang w:val="en-GB"/>
               </w:rPr>
+              <w:t xml:space="preserve">O_APPEND: </w:t>
+            </w:r>
+            <w:proofErr w:type="gramStart"/>
+            <w:r>
+              <w:rPr>
+                <w:sz w:val="14"/>
+                <w:szCs w:val="14"/>
+                <w:lang w:val="en-GB"/>
+              </w:rPr>
+              <w:t>append</w:t>
+            </w:r>
+            <w:proofErr w:type="gramEnd"/>
+          </w:p>
+          <w:p>
+            <w:pPr>
+              <w:cnfStyle w:val="000000100000" w:firstRow="0" w:lastRow="0" w:firstColumn="0" w:lastColumn="0" w:oddVBand="0" w:evenVBand="0" w:oddHBand="1" w:evenHBand="0" w:firstRowFirstColumn="0" w:firstRowLastColumn="0" w:lastRowFirstColumn="0" w:lastRowLastColumn="0"/>
+              <w:rPr>
+                <w:sz w:val="14"/>
+                <w:szCs w:val="14"/>
+                <w:lang w:val="en-GB"/>
+              </w:rPr>
+            </w:pPr>
+            <w:r>
+              <w:rPr>
+                <w:sz w:val="14"/>
+                <w:szCs w:val="14"/>
+                <w:lang w:val="en-GB"/>
+              </w:rPr>
               <w:t xml:space="preserve">O_RDWR: reading and </w:t>
             </w:r>
             <w:proofErr w:type="gramStart"/>
@@ -14470,7 +14816,41 @@
                 <w:szCs w:val="14"/>
                 <w:lang w:val="en-GB"/>
               </w:rPr>
-              <w:t>(): take program name and a list of arguments</w:t>
+              <w:t>()</w:t>
+            </w:r>
+            <w:r>
+              <w:rPr>
+                <w:sz w:val="14"/>
+                <w:szCs w:val="14"/>
+                <w:lang w:val="en-GB"/>
+              </w:rPr>
+              <w:t xml:space="preserve">, </w:t>
+            </w:r>
+            <w:proofErr w:type="spellStart"/>
+            <w:r>
+              <w:rPr>
+                <w:sz w:val="14"/>
+                <w:szCs w:val="14"/>
+                <w:lang w:val="en-GB"/>
+              </w:rPr>
+              <w:t>execlp</w:t>
+            </w:r>
+            <w:proofErr w:type="spellEnd"/>
+            <w:r>
+              <w:rPr>
+                <w:sz w:val="14"/>
+                <w:szCs w:val="14"/>
+                <w:lang w:val="en-GB"/>
+              </w:rPr>
+              <w:t>()</w:t>
+            </w:r>
+            <w:r>
+              <w:rPr>
+                <w:sz w:val="14"/>
+                <w:szCs w:val="14"/>
+                <w:lang w:val="en-GB"/>
+              </w:rPr>
+              <w:t>: take program name and a list of arguments</w:t>
             </w:r>
           </w:p>
           <w:p>
@@ -22003,21 +22383,12 @@
                 <w:szCs w:val="14"/>
               </w:rPr>
             </w:pPr>
-            <w:proofErr w:type="spellStart"/>
-            <w:r>
-              <w:rPr>
-                <w:sz w:val="14"/>
-                <w:szCs w:val="14"/>
-              </w:rPr>
-              <w:t>Delo</w:t>
-            </w:r>
-            <w:proofErr w:type="spellEnd"/>
-            <w:r>
-              <w:rPr>
-                <w:sz w:val="14"/>
-                <w:szCs w:val="14"/>
-              </w:rPr>
-              <w:t xml:space="preserve"> z </w:t>
+            <w:r>
+              <w:rPr>
+                <w:sz w:val="14"/>
+                <w:szCs w:val="14"/>
+              </w:rPr>
+              <w:t xml:space="preserve">Delo z </w:t>
             </w:r>
             <w:proofErr w:type="spellStart"/>
             <w:r>
@@ -33772,27 +34143,7 @@
                 <w:sz w:val="14"/>
                 <w:szCs w:val="14"/>
               </w:rPr>
-              <w:t xml:space="preserve"> </w:t>
-            </w:r>
-            <w:proofErr w:type="spellStart"/>
-            <w:r>
-              <w:rPr>
-                <w:b w:val="0"/>
-                <w:bCs w:val="0"/>
-                <w:sz w:val="14"/>
-                <w:szCs w:val="14"/>
-              </w:rPr>
-              <w:t>na</w:t>
-            </w:r>
-            <w:proofErr w:type="spellEnd"/>
-            <w:r>
-              <w:rPr>
-                <w:b w:val="0"/>
-                <w:bCs w:val="0"/>
-                <w:sz w:val="14"/>
-                <w:szCs w:val="14"/>
-              </w:rPr>
-              <w:t xml:space="preserve"> </w:t>
+              <w:t xml:space="preserve"> na </w:t>
             </w:r>
             <w:proofErr w:type="spellStart"/>
             <w:r>
@@ -39159,7 +39510,7 @@
 </file>
 
 <file path=word/endnotes.xml><?xml version="1.0" encoding="utf-8"?>
-<w:endnotes xmlns:wpc="http://schemas.microsoft.com/office/word/2010/wordprocessingCanvas" xmlns:cx="http://schemas.microsoft.com/office/drawing/2014/chartex" xmlns:cx1="http://schemas.microsoft.com/office/drawing/2015/9/8/chartex" xmlns:cx2="http://schemas.microsoft.com/office/drawing/2015/10/21/chartex" xmlns:cx3="http://schemas.microsoft.com/office/drawing/2016/5/9/chartex" xmlns:cx4="http://schemas.microsoft.com/office/drawing/2016/5/10/chartex" xmlns:cx5="http://schemas.microsoft.com/office/drawing/2016/5/11/chartex" xmlns:cx6="http://schemas.microsoft.com/office/drawing/2016/5/12/chartex" xmlns:cx7="http://schemas.microsoft.com/office/drawing/2016/5/13/chartex" xmlns:cx8="http://schemas.microsoft.com/office/drawing/2016/5/14/chartex" xmlns:mc="http://schemas.openxmlformats.org/markup-compatibility/2006" xmlns:aink="http://schemas.microsoft.com/office/drawing/2016/ink" xmlns:am3d="http://schemas.microsoft.com/office/drawing/2017/model3d" xmlns:o="urn:schemas-microsoft-com:office:office" xmlns:oel="http://schemas.microsoft.com/office/2019/extlst" xmlns:r="http://schemas.openxmlformats.org/officeDocument/2006/relationships" xmlns:m="http://schemas.openxmlformats.org/officeDocument/2006/math" xmlns:v="urn:schemas-microsoft-com:vml" xmlns:wp14="http://schemas.microsoft.com/office/word/2010/wordprocessingDrawing" xmlns:wp="http://schemas.openxmlformats.org/drawingml/2006/wordprocessingDrawing" xmlns:w10="urn:schemas-microsoft-com:office:word" xmlns:w="http://schemas.openxmlformats.org/wordprocessingml/2006/main" xmlns:w14="http://schemas.microsoft.com/office/word/2010/wordml" xmlns:w15="http://schemas.microsoft.com/office/word/2012/wordml" xmlns:w16cex="http://schemas.microsoft.com/office/word/2018/wordml/cex" xmlns:w16cid="http://schemas.microsoft.com/office/word/2016/wordml/cid" xmlns:w16="http://schemas.microsoft.com/office/word/2018/wordml" xmlns:w16du="http://schemas.microsoft.com/office/word/2023/wordml/word16du" xmlns:w16sdtdh="http://schemas.microsoft.com/office/word/2020/wordml/sdtdatahash" xmlns:w16se="http://schemas.microsoft.com/office/word/2015/wordml/symex" xmlns:wpg="http://schemas.microsoft.com/office/word/2010/wordprocessingGroup" xmlns:wpi="http://schemas.microsoft.com/office/word/2010/wordprocessingInk" xmlns:wne="http://schemas.microsoft.com/office/word/2006/wordml" xmlns:wps="http://schemas.microsoft.com/office/word/2010/wordprocessingShape" mc:Ignorable="w14 w15 w16se w16cid w16 w16cex w16sdtdh wp14">
+<w:endnotes xmlns:wpc="http://schemas.microsoft.com/office/word/2010/wordprocessingCanvas" xmlns:cx="http://schemas.microsoft.com/office/drawing/2014/chartex" xmlns:cx1="http://schemas.microsoft.com/office/drawing/2015/9/8/chartex" xmlns:cx2="http://schemas.microsoft.com/office/drawing/2015/10/21/chartex" xmlns:cx3="http://schemas.microsoft.com/office/drawing/2016/5/9/chartex" xmlns:cx4="http://schemas.microsoft.com/office/drawing/2016/5/10/chartex" xmlns:cx5="http://schemas.microsoft.com/office/drawing/2016/5/11/chartex" xmlns:cx6="http://schemas.microsoft.com/office/drawing/2016/5/12/chartex" xmlns:cx7="http://schemas.microsoft.com/office/drawing/2016/5/13/chartex" xmlns:cx8="http://schemas.microsoft.com/office/drawing/2016/5/14/chartex" xmlns:mc="http://schemas.openxmlformats.org/markup-compatibility/2006" xmlns:aink="http://schemas.microsoft.com/office/drawing/2016/ink" xmlns:am3d="http://schemas.microsoft.com/office/drawing/2017/model3d" xmlns:o="urn:schemas-microsoft-com:office:office" xmlns:oel="http://schemas.microsoft.com/office/2019/extlst" xmlns:r="http://schemas.openxmlformats.org/officeDocument/2006/relationships" xmlns:m="http://schemas.openxmlformats.org/officeDocument/2006/math" xmlns:v="urn:schemas-microsoft-com:vml" xmlns:wp14="http://schemas.microsoft.com/office/word/2010/wordprocessingDrawing" xmlns:wp="http://schemas.openxmlformats.org/drawingml/2006/wordprocessingDrawing" xmlns:w10="urn:schemas-microsoft-com:office:word" xmlns:w="http://schemas.openxmlformats.org/wordprocessingml/2006/main" xmlns:w14="http://schemas.microsoft.com/office/word/2010/wordml" xmlns:w15="http://schemas.microsoft.com/office/word/2012/wordml" xmlns:w16cex="http://schemas.microsoft.com/office/word/2018/wordml/cex" xmlns:w16cid="http://schemas.microsoft.com/office/word/2016/wordml/cid" xmlns:w16="http://schemas.microsoft.com/office/word/2018/wordml" xmlns:w16sdtdh="http://schemas.microsoft.com/office/word/2020/wordml/sdtdatahash" xmlns:w16se="http://schemas.microsoft.com/office/word/2015/wordml/symex" xmlns:wpg="http://schemas.microsoft.com/office/word/2010/wordprocessingGroup" xmlns:wpi="http://schemas.microsoft.com/office/word/2010/wordprocessingInk" xmlns:wne="http://schemas.microsoft.com/office/word/2006/wordml" xmlns:wps="http://schemas.microsoft.com/office/word/2010/wordprocessingShape" mc:Ignorable="w14 w15 w16se w16cid w16 w16cex w16sdtdh wp14">
   <w:endnote w:type="separator" w:id="-1">
     <w:p>
       <w:r>
@@ -39178,7 +39529,7 @@
 </file>
 
 <file path=word/footnotes.xml><?xml version="1.0" encoding="utf-8"?>
-<w:footnotes xmlns:wpc="http://schemas.microsoft.com/office/word/2010/wordprocessingCanvas" xmlns:cx="http://schemas.microsoft.com/office/drawing/2014/chartex" xmlns:cx1="http://schemas.microsoft.com/office/drawing/2015/9/8/chartex" xmlns:cx2="http://schemas.microsoft.com/office/drawing/2015/10/21/chartex" xmlns:cx3="http://schemas.microsoft.com/office/drawing/2016/5/9/chartex" xmlns:cx4="http://schemas.microsoft.com/office/drawing/2016/5/10/chartex" xmlns:cx5="http://schemas.microsoft.com/office/drawing/2016/5/11/chartex" xmlns:cx6="http://schemas.microsoft.com/office/drawing/2016/5/12/chartex" xmlns:cx7="http://schemas.microsoft.com/office/drawing/2016/5/13/chartex" xmlns:cx8="http://schemas.microsoft.com/office/drawing/2016/5/14/chartex" xmlns:mc="http://schemas.openxmlformats.org/markup-compatibility/2006" xmlns:aink="http://schemas.microsoft.com/office/drawing/2016/ink" xmlns:am3d="http://schemas.microsoft.com/office/drawing/2017/model3d" xmlns:o="urn:schemas-microsoft-com:office:office" xmlns:oel="http://schemas.microsoft.com/office/2019/extlst" xmlns:r="http://schemas.openxmlformats.org/officeDocument/2006/relationships" xmlns:m="http://schemas.openxmlformats.org/officeDocument/2006/math" xmlns:v="urn:schemas-microsoft-com:vml" xmlns:wp14="http://schemas.microsoft.com/office/word/2010/wordprocessingDrawing" xmlns:wp="http://schemas.openxmlformats.org/drawingml/2006/wordprocessingDrawing" xmlns:w10="urn:schemas-microsoft-com:office:word" xmlns:w="http://schemas.openxmlformats.org/wordprocessingml/2006/main" xmlns:w14="http://schemas.microsoft.com/office/word/2010/wordml" xmlns:w15="http://schemas.microsoft.com/office/word/2012/wordml" xmlns:w16cex="http://schemas.microsoft.com/office/word/2018/wordml/cex" xmlns:w16cid="http://schemas.microsoft.com/office/word/2016/wordml/cid" xmlns:w16="http://schemas.microsoft.com/office/word/2018/wordml" xmlns:w16du="http://schemas.microsoft.com/office/word/2023/wordml/word16du" xmlns:w16sdtdh="http://schemas.microsoft.com/office/word/2020/wordml/sdtdatahash" xmlns:w16se="http://schemas.microsoft.com/office/word/2015/wordml/symex" xmlns:wpg="http://schemas.microsoft.com/office/word/2010/wordprocessingGroup" xmlns:wpi="http://schemas.microsoft.com/office/word/2010/wordprocessingInk" xmlns:wne="http://schemas.microsoft.com/office/word/2006/wordml" xmlns:wps="http://schemas.microsoft.com/office/word/2010/wordprocessingShape" mc:Ignorable="w14 w15 w16se w16cid w16 w16cex w16sdtdh wp14">
+<w:footnotes xmlns:wpc="http://schemas.microsoft.com/office/word/2010/wordprocessingCanvas" xmlns:cx="http://schemas.microsoft.com/office/drawing/2014/chartex" xmlns:cx1="http://schemas.microsoft.com/office/drawing/2015/9/8/chartex" xmlns:cx2="http://schemas.microsoft.com/office/drawing/2015/10/21/chartex" xmlns:cx3="http://schemas.microsoft.com/office/drawing/2016/5/9/chartex" xmlns:cx4="http://schemas.microsoft.com/office/drawing/2016/5/10/chartex" xmlns:cx5="http://schemas.microsoft.com/office/drawing/2016/5/11/chartex" xmlns:cx6="http://schemas.microsoft.com/office/drawing/2016/5/12/chartex" xmlns:cx7="http://schemas.microsoft.com/office/drawing/2016/5/13/chartex" xmlns:cx8="http://schemas.microsoft.com/office/drawing/2016/5/14/chartex" xmlns:mc="http://schemas.openxmlformats.org/markup-compatibility/2006" xmlns:aink="http://schemas.microsoft.com/office/drawing/2016/ink" xmlns:am3d="http://schemas.microsoft.com/office/drawing/2017/model3d" xmlns:o="urn:schemas-microsoft-com:office:office" xmlns:oel="http://schemas.microsoft.com/office/2019/extlst" xmlns:r="http://schemas.openxmlformats.org/officeDocument/2006/relationships" xmlns:m="http://schemas.openxmlformats.org/officeDocument/2006/math" xmlns:v="urn:schemas-microsoft-com:vml" xmlns:wp14="http://schemas.microsoft.com/office/word/2010/wordprocessingDrawing" xmlns:wp="http://schemas.openxmlformats.org/drawingml/2006/wordprocessingDrawing" xmlns:w10="urn:schemas-microsoft-com:office:word" xmlns:w="http://schemas.openxmlformats.org/wordprocessingml/2006/main" xmlns:w14="http://schemas.microsoft.com/office/word/2010/wordml" xmlns:w15="http://schemas.microsoft.com/office/word/2012/wordml" xmlns:w16cex="http://schemas.microsoft.com/office/word/2018/wordml/cex" xmlns:w16cid="http://schemas.microsoft.com/office/word/2016/wordml/cid" xmlns:w16="http://schemas.microsoft.com/office/word/2018/wordml" xmlns:w16sdtdh="http://schemas.microsoft.com/office/word/2020/wordml/sdtdatahash" xmlns:w16se="http://schemas.microsoft.com/office/word/2015/wordml/symex" xmlns:wpg="http://schemas.microsoft.com/office/word/2010/wordprocessingGroup" xmlns:wpi="http://schemas.microsoft.com/office/word/2010/wordprocessingInk" xmlns:wne="http://schemas.microsoft.com/office/word/2006/wordml" xmlns:wps="http://schemas.microsoft.com/office/word/2010/wordprocessingShape" mc:Ignorable="w14 w15 w16se w16cid w16 w16cex w16sdtdh wp14">
   <w:footnote w:type="separator" w:id="-1">
     <w:p>
       <w:r>
@@ -39197,7 +39548,7 @@
 </file>
 
 <file path=word/header1.xml><?xml version="1.0" encoding="utf-8"?>
-<w:hdr xmlns:wpc="http://schemas.microsoft.com/office/word/2010/wordprocessingCanvas" xmlns:cx="http://schemas.microsoft.com/office/drawing/2014/chartex" xmlns:cx1="http://schemas.microsoft.com/office/drawing/2015/9/8/chartex" xmlns:cx2="http://schemas.microsoft.com/office/drawing/2015/10/21/chartex" xmlns:cx3="http://schemas.microsoft.com/office/drawing/2016/5/9/chartex" xmlns:cx4="http://schemas.microsoft.com/office/drawing/2016/5/10/chartex" xmlns:cx5="http://schemas.microsoft.com/office/drawing/2016/5/11/chartex" xmlns:cx6="http://schemas.microsoft.com/office/drawing/2016/5/12/chartex" xmlns:cx7="http://schemas.microsoft.com/office/drawing/2016/5/13/chartex" xmlns:cx8="http://schemas.microsoft.com/office/drawing/2016/5/14/chartex" xmlns:mc="http://schemas.openxmlformats.org/markup-compatibility/2006" xmlns:aink="http://schemas.microsoft.com/office/drawing/2016/ink" xmlns:am3d="http://schemas.microsoft.com/office/drawing/2017/model3d" xmlns:o="urn:schemas-microsoft-com:office:office" xmlns:oel="http://schemas.microsoft.com/office/2019/extlst" xmlns:r="http://schemas.openxmlformats.org/officeDocument/2006/relationships" xmlns:m="http://schemas.openxmlformats.org/officeDocument/2006/math" xmlns:v="urn:schemas-microsoft-com:vml" xmlns:wp14="http://schemas.microsoft.com/office/word/2010/wordprocessingDrawing" xmlns:wp="http://schemas.openxmlformats.org/drawingml/2006/wordprocessingDrawing" xmlns:w10="urn:schemas-microsoft-com:office:word" xmlns:w="http://schemas.openxmlformats.org/wordprocessingml/2006/main" xmlns:w14="http://schemas.microsoft.com/office/word/2010/wordml" xmlns:w15="http://schemas.microsoft.com/office/word/2012/wordml" xmlns:w16cex="http://schemas.microsoft.com/office/word/2018/wordml/cex" xmlns:w16cid="http://schemas.microsoft.com/office/word/2016/wordml/cid" xmlns:w16="http://schemas.microsoft.com/office/word/2018/wordml" xmlns:w16du="http://schemas.microsoft.com/office/word/2023/wordml/word16du" xmlns:w16sdtdh="http://schemas.microsoft.com/office/word/2020/wordml/sdtdatahash" xmlns:w16se="http://schemas.microsoft.com/office/word/2015/wordml/symex" xmlns:wpg="http://schemas.microsoft.com/office/word/2010/wordprocessingGroup" xmlns:wpi="http://schemas.microsoft.com/office/word/2010/wordprocessingInk" xmlns:wne="http://schemas.microsoft.com/office/word/2006/wordml" xmlns:wps="http://schemas.microsoft.com/office/word/2010/wordprocessingShape" mc:Ignorable="w14 w15 w16se w16cid w16 w16cex w16sdtdh wp14">
+<w:hdr xmlns:wpc="http://schemas.microsoft.com/office/word/2010/wordprocessingCanvas" xmlns:cx="http://schemas.microsoft.com/office/drawing/2014/chartex" xmlns:cx1="http://schemas.microsoft.com/office/drawing/2015/9/8/chartex" xmlns:cx2="http://schemas.microsoft.com/office/drawing/2015/10/21/chartex" xmlns:cx3="http://schemas.microsoft.com/office/drawing/2016/5/9/chartex" xmlns:cx4="http://schemas.microsoft.com/office/drawing/2016/5/10/chartex" xmlns:cx5="http://schemas.microsoft.com/office/drawing/2016/5/11/chartex" xmlns:cx6="http://schemas.microsoft.com/office/drawing/2016/5/12/chartex" xmlns:cx7="http://schemas.microsoft.com/office/drawing/2016/5/13/chartex" xmlns:cx8="http://schemas.microsoft.com/office/drawing/2016/5/14/chartex" xmlns:mc="http://schemas.openxmlformats.org/markup-compatibility/2006" xmlns:aink="http://schemas.microsoft.com/office/drawing/2016/ink" xmlns:am3d="http://schemas.microsoft.com/office/drawing/2017/model3d" xmlns:o="urn:schemas-microsoft-com:office:office" xmlns:oel="http://schemas.microsoft.com/office/2019/extlst" xmlns:r="http://schemas.openxmlformats.org/officeDocument/2006/relationships" xmlns:m="http://schemas.openxmlformats.org/officeDocument/2006/math" xmlns:v="urn:schemas-microsoft-com:vml" xmlns:wp14="http://schemas.microsoft.com/office/word/2010/wordprocessingDrawing" xmlns:wp="http://schemas.openxmlformats.org/drawingml/2006/wordprocessingDrawing" xmlns:w10="urn:schemas-microsoft-com:office:word" xmlns:w="http://schemas.openxmlformats.org/wordprocessingml/2006/main" xmlns:w14="http://schemas.microsoft.com/office/word/2010/wordml" xmlns:w15="http://schemas.microsoft.com/office/word/2012/wordml" xmlns:w16cex="http://schemas.microsoft.com/office/word/2018/wordml/cex" xmlns:w16cid="http://schemas.microsoft.com/office/word/2016/wordml/cid" xmlns:w16="http://schemas.microsoft.com/office/word/2018/wordml" xmlns:w16sdtdh="http://schemas.microsoft.com/office/word/2020/wordml/sdtdatahash" xmlns:w16se="http://schemas.microsoft.com/office/word/2015/wordml/symex" xmlns:wpg="http://schemas.microsoft.com/office/word/2010/wordprocessingGroup" xmlns:wpi="http://schemas.microsoft.com/office/word/2010/wordprocessingInk" xmlns:wne="http://schemas.microsoft.com/office/word/2006/wordml" xmlns:wps="http://schemas.microsoft.com/office/word/2010/wordprocessingShape" mc:Ignorable="w14 w15 w16se w16cid w16 w16cex w16sdtdh wp14">
   <w:p>
     <w:pPr>
       <w:pStyle w:val="Header"/>
@@ -39282,7 +39633,7 @@
 </file>
 
 <file path=word/numbering.xml><?xml version="1.0" encoding="utf-8"?>
-<w:numbering xmlns:wpc="http://schemas.microsoft.com/office/word/2010/wordprocessingCanvas" xmlns:cx="http://schemas.microsoft.com/office/drawing/2014/chartex" xmlns:cx1="http://schemas.microsoft.com/office/drawing/2015/9/8/chartex" xmlns:cx2="http://schemas.microsoft.com/office/drawing/2015/10/21/chartex" xmlns:cx3="http://schemas.microsoft.com/office/drawing/2016/5/9/chartex" xmlns:cx4="http://schemas.microsoft.com/office/drawing/2016/5/10/chartex" xmlns:cx5="http://schemas.microsoft.com/office/drawing/2016/5/11/chartex" xmlns:cx6="http://schemas.microsoft.com/office/drawing/2016/5/12/chartex" xmlns:cx7="http://schemas.microsoft.com/office/drawing/2016/5/13/chartex" xmlns:cx8="http://schemas.microsoft.com/office/drawing/2016/5/14/chartex" xmlns:mc="http://schemas.openxmlformats.org/markup-compatibility/2006" xmlns:aink="http://schemas.microsoft.com/office/drawing/2016/ink" xmlns:am3d="http://schemas.microsoft.com/office/drawing/2017/model3d" xmlns:o="urn:schemas-microsoft-com:office:office" xmlns:oel="http://schemas.microsoft.com/office/2019/extlst" xmlns:r="http://schemas.openxmlformats.org/officeDocument/2006/relationships" xmlns:m="http://schemas.openxmlformats.org/officeDocument/2006/math" xmlns:v="urn:schemas-microsoft-com:vml" xmlns:wp14="http://schemas.microsoft.com/office/word/2010/wordprocessingDrawing" xmlns:wp="http://schemas.openxmlformats.org/drawingml/2006/wordprocessingDrawing" xmlns:w10="urn:schemas-microsoft-com:office:word" xmlns:w="http://schemas.openxmlformats.org/wordprocessingml/2006/main" xmlns:w14="http://schemas.microsoft.com/office/word/2010/wordml" xmlns:w15="http://schemas.microsoft.com/office/word/2012/wordml" xmlns:w16cex="http://schemas.microsoft.com/office/word/2018/wordml/cex" xmlns:w16cid="http://schemas.microsoft.com/office/word/2016/wordml/cid" xmlns:w16="http://schemas.microsoft.com/office/word/2018/wordml" xmlns:w16du="http://schemas.microsoft.com/office/word/2023/wordml/word16du" xmlns:w16sdtdh="http://schemas.microsoft.com/office/word/2020/wordml/sdtdatahash" xmlns:w16se="http://schemas.microsoft.com/office/word/2015/wordml/symex" xmlns:wpg="http://schemas.microsoft.com/office/word/2010/wordprocessingGroup" xmlns:wpi="http://schemas.microsoft.com/office/word/2010/wordprocessingInk" xmlns:wne="http://schemas.microsoft.com/office/word/2006/wordml" xmlns:wps="http://schemas.microsoft.com/office/word/2010/wordprocessingShape" mc:Ignorable="w14 w15 w16se w16cid w16 w16cex w16sdtdh wp14">
+<w:numbering xmlns:wpc="http://schemas.microsoft.com/office/word/2010/wordprocessingCanvas" xmlns:cx="http://schemas.microsoft.com/office/drawing/2014/chartex" xmlns:cx1="http://schemas.microsoft.com/office/drawing/2015/9/8/chartex" xmlns:cx2="http://schemas.microsoft.com/office/drawing/2015/10/21/chartex" xmlns:cx3="http://schemas.microsoft.com/office/drawing/2016/5/9/chartex" xmlns:cx4="http://schemas.microsoft.com/office/drawing/2016/5/10/chartex" xmlns:cx5="http://schemas.microsoft.com/office/drawing/2016/5/11/chartex" xmlns:cx6="http://schemas.microsoft.com/office/drawing/2016/5/12/chartex" xmlns:cx7="http://schemas.microsoft.com/office/drawing/2016/5/13/chartex" xmlns:cx8="http://schemas.microsoft.com/office/drawing/2016/5/14/chartex" xmlns:mc="http://schemas.openxmlformats.org/markup-compatibility/2006" xmlns:aink="http://schemas.microsoft.com/office/drawing/2016/ink" xmlns:am3d="http://schemas.microsoft.com/office/drawing/2017/model3d" xmlns:o="urn:schemas-microsoft-com:office:office" xmlns:oel="http://schemas.microsoft.com/office/2019/extlst" xmlns:r="http://schemas.openxmlformats.org/officeDocument/2006/relationships" xmlns:m="http://schemas.openxmlformats.org/officeDocument/2006/math" xmlns:v="urn:schemas-microsoft-com:vml" xmlns:wp14="http://schemas.microsoft.com/office/word/2010/wordprocessingDrawing" xmlns:wp="http://schemas.openxmlformats.org/drawingml/2006/wordprocessingDrawing" xmlns:w10="urn:schemas-microsoft-com:office:word" xmlns:w="http://schemas.openxmlformats.org/wordprocessingml/2006/main" xmlns:w14="http://schemas.microsoft.com/office/word/2010/wordml" xmlns:w15="http://schemas.microsoft.com/office/word/2012/wordml" xmlns:w16cex="http://schemas.microsoft.com/office/word/2018/wordml/cex" xmlns:w16cid="http://schemas.microsoft.com/office/word/2016/wordml/cid" xmlns:w16="http://schemas.microsoft.com/office/word/2018/wordml" xmlns:w16sdtdh="http://schemas.microsoft.com/office/word/2020/wordml/sdtdatahash" xmlns:w16se="http://schemas.microsoft.com/office/word/2015/wordml/symex" xmlns:wpg="http://schemas.microsoft.com/office/word/2010/wordprocessingGroup" xmlns:wpi="http://schemas.microsoft.com/office/word/2010/wordprocessingInk" xmlns:wne="http://schemas.microsoft.com/office/word/2006/wordml" xmlns:wps="http://schemas.microsoft.com/office/word/2010/wordprocessingShape" mc:Ignorable="w14 w15 w16se w16cid w16 w16cex w16sdtdh wp14">
   <w:abstractNum w:abstractNumId="0" w15:restartNumberingAfterBreak="0">
     <w:nsid w:val="55B543B6"/>
     <w:multiLevelType w:val="hybridMultilevel"/>

</xml_diff>